<commit_message>
versão 17/05/2020 segurança da informação
</commit_message>
<xml_diff>
--- a/Aula segurança da informação/Trabalho Final.docx
+++ b/Aula segurança da informação/Trabalho Final.docx
@@ -6,6 +6,7 @@
       <w:pPr>
         <w:jc w:val="center"/>
         <w:rPr>
+          <w:rFonts w:ascii="Arial Nova" w:hAnsi="Arial Nova"/>
           <w:b/>
           <w:bCs/>
           <w:color w:val="000000" w:themeColor="text1"/>
@@ -15,6 +16,7 @@
       </w:pPr>
       <w:r>
         <w:rPr>
+          <w:rFonts w:ascii="Arial Nova" w:hAnsi="Arial Nova"/>
           <w:b/>
           <w:bCs/>
           <w:color w:val="000000" w:themeColor="text1"/>
@@ -28,6 +30,7 @@
       <w:pPr>
         <w:jc w:val="center"/>
         <w:rPr>
+          <w:rFonts w:ascii="Arial Nova" w:hAnsi="Arial Nova"/>
           <w:b/>
           <w:bCs/>
           <w:color w:val="000000" w:themeColor="text1"/>
@@ -40,15 +43,17 @@
       <w:pPr>
         <w:jc w:val="center"/>
         <w:rPr>
-          <w:b/>
-          <w:bCs/>
-          <w:color w:val="000000" w:themeColor="text1"/>
-          <w:sz w:val="24"/>
-          <w:szCs w:val="24"/>
-        </w:rPr>
-      </w:pPr>
-      <w:r>
-        <w:rPr>
+          <w:rFonts w:ascii="Arial Nova" w:hAnsi="Arial Nova"/>
+          <w:b/>
+          <w:bCs/>
+          <w:color w:val="000000" w:themeColor="text1"/>
+          <w:sz w:val="24"/>
+          <w:szCs w:val="24"/>
+        </w:rPr>
+      </w:pPr>
+      <w:r>
+        <w:rPr>
+          <w:rFonts w:ascii="Arial Nova" w:hAnsi="Arial Nova"/>
           <w:b/>
           <w:bCs/>
           <w:color w:val="000000" w:themeColor="text1"/>
@@ -62,15 +67,15 @@
       <w:pPr>
         <w:jc w:val="center"/>
         <w:rPr>
-          <w:rFonts w:ascii="Arial" w:hAnsi="Arial" w:cs="Arial"/>
-          <w:color w:val="000000" w:themeColor="text1"/>
-          <w:sz w:val="24"/>
-          <w:szCs w:val="24"/>
-        </w:rPr>
-      </w:pPr>
-      <w:r>
-        <w:rPr>
-          <w:rFonts w:ascii="Arial" w:hAnsi="Arial" w:cs="Arial"/>
+          <w:rFonts w:ascii="Arial Nova" w:hAnsi="Arial Nova" w:cs="Arial"/>
+          <w:color w:val="000000" w:themeColor="text1"/>
+          <w:sz w:val="24"/>
+          <w:szCs w:val="24"/>
+        </w:rPr>
+      </w:pPr>
+      <w:r>
+        <w:rPr>
+          <w:rFonts w:ascii="Arial Nova" w:hAnsi="Arial Nova" w:cs="Arial"/>
           <w:color w:val="000000" w:themeColor="text1"/>
           <w:sz w:val="24"/>
           <w:szCs w:val="24"/>
@@ -82,15 +87,15 @@
       <w:pPr>
         <w:jc w:val="center"/>
         <w:rPr>
-          <w:rFonts w:ascii="Arial" w:hAnsi="Arial" w:cs="Arial"/>
-          <w:color w:val="000000" w:themeColor="text1"/>
-          <w:sz w:val="24"/>
-          <w:szCs w:val="24"/>
-        </w:rPr>
-      </w:pPr>
-      <w:r>
-        <w:rPr>
-          <w:rFonts w:ascii="Arial" w:hAnsi="Arial" w:cs="Arial"/>
+          <w:rFonts w:ascii="Arial Nova" w:hAnsi="Arial Nova" w:cs="Arial"/>
+          <w:color w:val="000000" w:themeColor="text1"/>
+          <w:sz w:val="24"/>
+          <w:szCs w:val="24"/>
+        </w:rPr>
+      </w:pPr>
+      <w:r>
+        <w:rPr>
+          <w:rFonts w:ascii="Arial Nova" w:hAnsi="Arial Nova" w:cs="Arial"/>
           <w:color w:val="000000" w:themeColor="text1"/>
           <w:sz w:val="24"/>
           <w:szCs w:val="24"/>
@@ -102,6 +107,7 @@
       <w:pPr>
         <w:jc w:val="center"/>
         <w:rPr>
+          <w:rFonts w:ascii="Arial Nova" w:hAnsi="Arial Nova"/>
           <w:color w:val="000000" w:themeColor="text1"/>
           <w:sz w:val="24"/>
           <w:szCs w:val="24"/>
@@ -112,6 +118,7 @@
       <w:pPr>
         <w:jc w:val="center"/>
         <w:rPr>
+          <w:rFonts w:ascii="Arial Nova" w:hAnsi="Arial Nova"/>
           <w:color w:val="000000" w:themeColor="text1"/>
           <w:sz w:val="24"/>
           <w:szCs w:val="24"/>
@@ -122,6 +129,7 @@
       <w:pPr>
         <w:jc w:val="center"/>
         <w:rPr>
+          <w:rFonts w:ascii="Arial Nova" w:hAnsi="Arial Nova"/>
           <w:color w:val="000000" w:themeColor="text1"/>
           <w:sz w:val="24"/>
           <w:szCs w:val="24"/>
@@ -132,6 +140,7 @@
       <w:pPr>
         <w:jc w:val="center"/>
         <w:rPr>
+          <w:rFonts w:ascii="Arial Nova" w:hAnsi="Arial Nova"/>
           <w:sz w:val="24"/>
           <w:szCs w:val="24"/>
         </w:rPr>
@@ -141,6 +150,7 @@
       <w:pPr>
         <w:jc w:val="center"/>
         <w:rPr>
+          <w:rFonts w:ascii="Arial Nova" w:hAnsi="Arial Nova"/>
           <w:sz w:val="24"/>
           <w:szCs w:val="24"/>
         </w:rPr>
@@ -150,6 +160,7 @@
       <w:pPr>
         <w:jc w:val="center"/>
         <w:rPr>
+          <w:rFonts w:ascii="Arial Nova" w:hAnsi="Arial Nova"/>
           <w:sz w:val="24"/>
           <w:szCs w:val="24"/>
         </w:rPr>
@@ -159,6 +170,7 @@
       <w:pPr>
         <w:jc w:val="center"/>
         <w:rPr>
+          <w:rFonts w:ascii="Arial Nova" w:hAnsi="Arial Nova"/>
           <w:sz w:val="24"/>
           <w:szCs w:val="24"/>
         </w:rPr>
@@ -168,6 +180,7 @@
       <w:pPr>
         <w:jc w:val="center"/>
         <w:rPr>
+          <w:rFonts w:ascii="Arial Nova" w:hAnsi="Arial Nova"/>
           <w:sz w:val="24"/>
           <w:szCs w:val="24"/>
         </w:rPr>
@@ -177,6 +190,7 @@
       <w:pPr>
         <w:jc w:val="center"/>
         <w:rPr>
+          <w:rFonts w:ascii="Arial Nova" w:hAnsi="Arial Nova"/>
           <w:sz w:val="24"/>
           <w:szCs w:val="24"/>
         </w:rPr>
@@ -186,6 +200,7 @@
       <w:pPr>
         <w:jc w:val="center"/>
         <w:rPr>
+          <w:rFonts w:ascii="Arial Nova" w:hAnsi="Arial Nova"/>
           <w:sz w:val="24"/>
           <w:szCs w:val="24"/>
         </w:rPr>
@@ -195,6 +210,7 @@
       <w:pPr>
         <w:jc w:val="center"/>
         <w:rPr>
+          <w:rFonts w:ascii="Arial Nova" w:hAnsi="Arial Nova"/>
           <w:sz w:val="24"/>
           <w:szCs w:val="24"/>
         </w:rPr>
@@ -204,6 +220,7 @@
       <w:pPr>
         <w:jc w:val="center"/>
         <w:rPr>
+          <w:rFonts w:ascii="Arial Nova" w:hAnsi="Arial Nova"/>
           <w:sz w:val="24"/>
           <w:szCs w:val="24"/>
         </w:rPr>
@@ -213,6 +230,7 @@
       <w:pPr>
         <w:jc w:val="center"/>
         <w:rPr>
+          <w:rFonts w:ascii="Arial Nova" w:hAnsi="Arial Nova"/>
           <w:sz w:val="24"/>
           <w:szCs w:val="24"/>
         </w:rPr>
@@ -222,6 +240,7 @@
       <w:pPr>
         <w:jc w:val="center"/>
         <w:rPr>
+          <w:rFonts w:ascii="Arial Nova" w:hAnsi="Arial Nova"/>
           <w:sz w:val="24"/>
           <w:szCs w:val="24"/>
         </w:rPr>
@@ -231,6 +250,7 @@
       <w:pPr>
         <w:jc w:val="center"/>
         <w:rPr>
+          <w:rFonts w:ascii="Arial Nova" w:hAnsi="Arial Nova"/>
           <w:sz w:val="24"/>
           <w:szCs w:val="24"/>
         </w:rPr>
@@ -240,6 +260,7 @@
       <w:pPr>
         <w:jc w:val="center"/>
         <w:rPr>
+          <w:rFonts w:ascii="Arial Nova" w:hAnsi="Arial Nova"/>
           <w:sz w:val="24"/>
           <w:szCs w:val="24"/>
         </w:rPr>
@@ -249,6 +270,7 @@
       <w:pPr>
         <w:jc w:val="center"/>
         <w:rPr>
+          <w:rFonts w:ascii="Arial Nova" w:hAnsi="Arial Nova"/>
           <w:sz w:val="24"/>
           <w:szCs w:val="24"/>
         </w:rPr>
@@ -258,6 +280,7 @@
       <w:pPr>
         <w:jc w:val="center"/>
         <w:rPr>
+          <w:rFonts w:ascii="Arial Nova" w:hAnsi="Arial Nova"/>
           <w:sz w:val="24"/>
           <w:szCs w:val="24"/>
         </w:rPr>
@@ -267,6 +290,7 @@
       <w:pPr>
         <w:jc w:val="center"/>
         <w:rPr>
+          <w:rFonts w:ascii="Arial Nova" w:hAnsi="Arial Nova"/>
           <w:sz w:val="24"/>
           <w:szCs w:val="24"/>
         </w:rPr>
@@ -276,12 +300,14 @@
       <w:pPr>
         <w:spacing w:line="259" w:lineRule="auto"/>
         <w:rPr>
-          <w:sz w:val="24"/>
-          <w:szCs w:val="24"/>
-        </w:rPr>
-      </w:pPr>
-      <w:r>
-        <w:rPr>
+          <w:rFonts w:ascii="Arial Nova" w:hAnsi="Arial Nova"/>
+          <w:sz w:val="24"/>
+          <w:szCs w:val="24"/>
+        </w:rPr>
+      </w:pPr>
+      <w:r>
+        <w:rPr>
+          <w:rFonts w:ascii="Arial Nova" w:hAnsi="Arial Nova"/>
           <w:sz w:val="24"/>
           <w:szCs w:val="24"/>
         </w:rPr>
@@ -290,70 +316,9 @@
     </w:p>
     <w:p>
       <w:pPr>
-        <w:jc w:val="center"/>
-        <w:rPr>
-          <w:sz w:val="24"/>
-          <w:szCs w:val="24"/>
-        </w:rPr>
-      </w:pPr>
-    </w:p>
-    <w:p>
-      <w:pPr>
-        <w:jc w:val="center"/>
-        <w:rPr>
-          <w:sz w:val="24"/>
-          <w:szCs w:val="24"/>
-        </w:rPr>
-      </w:pPr>
-    </w:p>
-    <w:p>
-      <w:pPr>
         <w:spacing w:line="259" w:lineRule="auto"/>
         <w:rPr>
-          <w:sz w:val="24"/>
-          <w:szCs w:val="24"/>
-        </w:rPr>
-      </w:pPr>
-      <w:r>
-        <w:rPr>
-          <w:sz w:val="24"/>
-          <w:szCs w:val="24"/>
-        </w:rPr>
-        <w:br w:type="page"/>
-      </w:r>
-    </w:p>
-    <w:p>
-      <w:pPr>
-        <w:jc w:val="center"/>
-        <w:rPr>
-          <w:sz w:val="24"/>
-          <w:szCs w:val="24"/>
-        </w:rPr>
-      </w:pPr>
-    </w:p>
-    <w:p>
-      <w:pPr>
-        <w:jc w:val="center"/>
-        <w:rPr>
-          <w:sz w:val="24"/>
-          <w:szCs w:val="24"/>
-        </w:rPr>
-      </w:pPr>
-    </w:p>
-    <w:p>
-      <w:pPr>
-        <w:jc w:val="center"/>
-        <w:rPr>
-          <w:sz w:val="24"/>
-          <w:szCs w:val="24"/>
-        </w:rPr>
-      </w:pPr>
-    </w:p>
-    <w:p>
-      <w:pPr>
-        <w:jc w:val="center"/>
-        <w:rPr>
-          <w:rFonts w:ascii="Arial" w:hAnsi="Arial" w:cs="Arial"/>
+          <w:rFonts w:ascii="Arial Nova" w:hAnsi="Arial Nova" w:cs="Arial"/>
           <w:color w:val="000000" w:themeColor="text1"/>
           <w:sz w:val="28"/>
           <w:szCs w:val="28"/>
@@ -361,23 +326,767 @@
       </w:pPr>
       <w:r>
         <w:rPr>
-          <w:rFonts w:ascii="Arial" w:hAnsi="Arial" w:cs="Arial"/>
+          <w:rFonts w:ascii="Arial Nova" w:hAnsi="Arial Nova" w:cs="Arial"/>
           <w:color w:val="000000" w:themeColor="text1"/>
           <w:sz w:val="28"/>
           <w:szCs w:val="28"/>
         </w:rPr>
-        <w:t>Introdução</w:t>
-      </w:r>
-    </w:p>
-    <w:p>
-      <w:pPr>
-        <w:jc w:val="center"/>
-        <w:rPr>
-          <w:rFonts w:ascii="Arial" w:hAnsi="Arial" w:cs="Arial"/>
+        <w:lastRenderedPageBreak/>
+        <w:br w:type="page"/>
+      </w:r>
+    </w:p>
+    <w:sdt>
+      <w:sdtPr>
+        <w:rPr>
+          <w:rFonts w:ascii="Arial Nova" w:hAnsi="Arial Nova"/>
           <w:color w:val="000000" w:themeColor="text1"/>
           <w:sz w:val="28"/>
           <w:szCs w:val="28"/>
         </w:rPr>
+        <w:id w:val="-23170699"/>
+        <w:docPartObj>
+          <w:docPartGallery w:val="Table of Contents"/>
+          <w:docPartUnique/>
+        </w:docPartObj>
+      </w:sdtPr>
+      <w:sdtEndPr>
+        <w:rPr>
+          <w:rFonts w:eastAsiaTheme="minorHAnsi" w:cstheme="minorBidi"/>
+          <w:b/>
+          <w:bCs/>
+          <w:lang w:eastAsia="en-US"/>
+        </w:rPr>
+      </w:sdtEndPr>
+      <w:sdtContent>
+        <w:p>
+          <w:pPr>
+            <w:pStyle w:val="CabealhodoSumrio"/>
+            <w:jc w:val="both"/>
+            <w:rPr>
+              <w:rFonts w:ascii="Arial Nova" w:hAnsi="Arial Nova"/>
+              <w:color w:val="000000" w:themeColor="text1"/>
+              <w:sz w:val="28"/>
+              <w:szCs w:val="28"/>
+            </w:rPr>
+          </w:pPr>
+          <w:r>
+            <w:rPr>
+              <w:rFonts w:ascii="Arial Nova" w:hAnsi="Arial Nova"/>
+              <w:color w:val="000000" w:themeColor="text1"/>
+              <w:sz w:val="28"/>
+              <w:szCs w:val="28"/>
+            </w:rPr>
+            <w:t>Sumário</w:t>
+          </w:r>
+        </w:p>
+        <w:p>
+          <w:pPr>
+            <w:pStyle w:val="Sumrio1"/>
+            <w:rPr>
+              <w:rFonts w:eastAsiaTheme="minorEastAsia"/>
+              <w:noProof/>
+              <w:lang w:eastAsia="pt-BR"/>
+            </w:rPr>
+          </w:pPr>
+          <w:r>
+            <w:rPr>
+              <w:rFonts w:ascii="Arial Nova" w:hAnsi="Arial Nova"/>
+              <w:color w:val="000000" w:themeColor="text1"/>
+              <w:sz w:val="28"/>
+              <w:szCs w:val="28"/>
+            </w:rPr>
+            <w:fldChar w:fldCharType="begin"/>
+          </w:r>
+          <w:r>
+            <w:rPr>
+              <w:rFonts w:ascii="Arial Nova" w:hAnsi="Arial Nova"/>
+              <w:color w:val="000000" w:themeColor="text1"/>
+              <w:sz w:val="28"/>
+              <w:szCs w:val="28"/>
+            </w:rPr>
+            <w:instrText xml:space="preserve"> TOC \o "1-3" \h \z \u </w:instrText>
+          </w:r>
+          <w:r>
+            <w:rPr>
+              <w:rFonts w:ascii="Arial Nova" w:hAnsi="Arial Nova"/>
+              <w:color w:val="000000" w:themeColor="text1"/>
+              <w:sz w:val="28"/>
+              <w:szCs w:val="28"/>
+            </w:rPr>
+            <w:fldChar w:fldCharType="separate"/>
+          </w:r>
+          <w:hyperlink w:anchor="_Toc40609471" w:history="1">
+            <w:r>
+              <w:rPr>
+                <w:rStyle w:val="Hyperlink"/>
+                <w:rFonts w:ascii="Arial Nova" w:hAnsi="Arial Nova"/>
+                <w:noProof/>
+              </w:rPr>
+              <w:t>Introdução</w:t>
+            </w:r>
+            <w:r>
+              <w:rPr>
+                <w:noProof/>
+                <w:webHidden/>
+              </w:rPr>
+              <w:tab/>
+            </w:r>
+            <w:r>
+              <w:rPr>
+                <w:noProof/>
+                <w:webHidden/>
+              </w:rPr>
+              <w:fldChar w:fldCharType="begin"/>
+            </w:r>
+            <w:r>
+              <w:rPr>
+                <w:noProof/>
+                <w:webHidden/>
+              </w:rPr>
+              <w:instrText xml:space="preserve"> PAGEREF _Toc40609471 \h </w:instrText>
+            </w:r>
+            <w:r>
+              <w:rPr>
+                <w:noProof/>
+                <w:webHidden/>
+              </w:rPr>
+            </w:r>
+            <w:r>
+              <w:rPr>
+                <w:noProof/>
+                <w:webHidden/>
+              </w:rPr>
+              <w:fldChar w:fldCharType="separate"/>
+            </w:r>
+            <w:r>
+              <w:rPr>
+                <w:noProof/>
+                <w:webHidden/>
+              </w:rPr>
+              <w:t>6</w:t>
+            </w:r>
+            <w:r>
+              <w:rPr>
+                <w:noProof/>
+                <w:webHidden/>
+              </w:rPr>
+              <w:fldChar w:fldCharType="end"/>
+            </w:r>
+          </w:hyperlink>
+        </w:p>
+        <w:p>
+          <w:pPr>
+            <w:pStyle w:val="Sumrio1"/>
+            <w:rPr>
+              <w:rFonts w:eastAsiaTheme="minorEastAsia"/>
+              <w:noProof/>
+              <w:lang w:eastAsia="pt-BR"/>
+            </w:rPr>
+          </w:pPr>
+          <w:hyperlink w:anchor="_Toc40609472" w:history="1">
+            <w:r>
+              <w:rPr>
+                <w:rStyle w:val="Hyperlink"/>
+                <w:rFonts w:ascii="Arial Nova" w:hAnsi="Arial Nova"/>
+                <w:noProof/>
+                <w:shd w:val="clear" w:color="auto" w:fill="FFFFFF"/>
+              </w:rPr>
+              <w:t>Ponto identificado para o Ataque</w:t>
+            </w:r>
+            <w:r>
+              <w:rPr>
+                <w:noProof/>
+                <w:webHidden/>
+              </w:rPr>
+              <w:tab/>
+            </w:r>
+            <w:r>
+              <w:rPr>
+                <w:noProof/>
+                <w:webHidden/>
+              </w:rPr>
+              <w:fldChar w:fldCharType="begin"/>
+            </w:r>
+            <w:r>
+              <w:rPr>
+                <w:noProof/>
+                <w:webHidden/>
+              </w:rPr>
+              <w:instrText xml:space="preserve"> PAGEREF _Toc40609472 \h </w:instrText>
+            </w:r>
+            <w:r>
+              <w:rPr>
+                <w:noProof/>
+                <w:webHidden/>
+              </w:rPr>
+            </w:r>
+            <w:r>
+              <w:rPr>
+                <w:noProof/>
+                <w:webHidden/>
+              </w:rPr>
+              <w:fldChar w:fldCharType="separate"/>
+            </w:r>
+            <w:r>
+              <w:rPr>
+                <w:noProof/>
+                <w:webHidden/>
+              </w:rPr>
+              <w:t>7</w:t>
+            </w:r>
+            <w:r>
+              <w:rPr>
+                <w:noProof/>
+                <w:webHidden/>
+              </w:rPr>
+              <w:fldChar w:fldCharType="end"/>
+            </w:r>
+          </w:hyperlink>
+        </w:p>
+        <w:p>
+          <w:pPr>
+            <w:pStyle w:val="Sumrio1"/>
+            <w:rPr>
+              <w:rFonts w:eastAsiaTheme="minorEastAsia"/>
+              <w:noProof/>
+              <w:lang w:eastAsia="pt-BR"/>
+            </w:rPr>
+          </w:pPr>
+          <w:hyperlink w:anchor="_Toc40609473" w:history="1">
+            <w:r>
+              <w:rPr>
+                <w:rStyle w:val="Hyperlink"/>
+                <w:rFonts w:ascii="Arial Nova" w:hAnsi="Arial Nova"/>
+                <w:noProof/>
+                <w:shd w:val="clear" w:color="auto" w:fill="FFFFFF"/>
+              </w:rPr>
+              <w:t>Possíveis Vulnerabilidades Em Uso de nuvens em Bancos e Utilização dos dados roubados.</w:t>
+            </w:r>
+            <w:r>
+              <w:rPr>
+                <w:noProof/>
+                <w:webHidden/>
+              </w:rPr>
+              <w:tab/>
+            </w:r>
+            <w:r>
+              <w:rPr>
+                <w:noProof/>
+                <w:webHidden/>
+              </w:rPr>
+              <w:fldChar w:fldCharType="begin"/>
+            </w:r>
+            <w:r>
+              <w:rPr>
+                <w:noProof/>
+                <w:webHidden/>
+              </w:rPr>
+              <w:instrText xml:space="preserve"> PAGEREF _Toc40609473 \h </w:instrText>
+            </w:r>
+            <w:r>
+              <w:rPr>
+                <w:noProof/>
+                <w:webHidden/>
+              </w:rPr>
+            </w:r>
+            <w:r>
+              <w:rPr>
+                <w:noProof/>
+                <w:webHidden/>
+              </w:rPr>
+              <w:fldChar w:fldCharType="separate"/>
+            </w:r>
+            <w:r>
+              <w:rPr>
+                <w:noProof/>
+                <w:webHidden/>
+              </w:rPr>
+              <w:t>10</w:t>
+            </w:r>
+            <w:r>
+              <w:rPr>
+                <w:noProof/>
+                <w:webHidden/>
+              </w:rPr>
+              <w:fldChar w:fldCharType="end"/>
+            </w:r>
+          </w:hyperlink>
+        </w:p>
+        <w:p>
+          <w:pPr>
+            <w:pStyle w:val="Sumrio2"/>
+            <w:tabs>
+              <w:tab w:val="right" w:leader="dot" w:pos="8494"/>
+            </w:tabs>
+            <w:rPr>
+              <w:rFonts w:eastAsiaTheme="minorEastAsia"/>
+              <w:noProof/>
+              <w:lang w:eastAsia="pt-BR"/>
+            </w:rPr>
+          </w:pPr>
+          <w:hyperlink w:anchor="_Toc40609474" w:history="1">
+            <w:r>
+              <w:rPr>
+                <w:rStyle w:val="Hyperlink"/>
+                <w:rFonts w:ascii="Arial Nova" w:hAnsi="Arial Nova"/>
+                <w:b/>
+                <w:bCs/>
+                <w:noProof/>
+                <w:shd w:val="clear" w:color="auto" w:fill="FFFFFF"/>
+              </w:rPr>
+              <w:t>Algumas divergências de informações</w:t>
+            </w:r>
+            <w:r>
+              <w:rPr>
+                <w:noProof/>
+                <w:webHidden/>
+              </w:rPr>
+              <w:tab/>
+            </w:r>
+            <w:r>
+              <w:rPr>
+                <w:noProof/>
+                <w:webHidden/>
+              </w:rPr>
+              <w:fldChar w:fldCharType="begin"/>
+            </w:r>
+            <w:r>
+              <w:rPr>
+                <w:noProof/>
+                <w:webHidden/>
+              </w:rPr>
+              <w:instrText xml:space="preserve"> PAGEREF _Toc40609474 \h </w:instrText>
+            </w:r>
+            <w:r>
+              <w:rPr>
+                <w:noProof/>
+                <w:webHidden/>
+              </w:rPr>
+            </w:r>
+            <w:r>
+              <w:rPr>
+                <w:noProof/>
+                <w:webHidden/>
+              </w:rPr>
+              <w:fldChar w:fldCharType="separate"/>
+            </w:r>
+            <w:r>
+              <w:rPr>
+                <w:noProof/>
+                <w:webHidden/>
+              </w:rPr>
+              <w:t>10</w:t>
+            </w:r>
+            <w:r>
+              <w:rPr>
+                <w:noProof/>
+                <w:webHidden/>
+              </w:rPr>
+              <w:fldChar w:fldCharType="end"/>
+            </w:r>
+          </w:hyperlink>
+        </w:p>
+        <w:p>
+          <w:pPr>
+            <w:pStyle w:val="Sumrio2"/>
+            <w:tabs>
+              <w:tab w:val="right" w:leader="dot" w:pos="8494"/>
+            </w:tabs>
+            <w:rPr>
+              <w:rFonts w:eastAsiaTheme="minorEastAsia"/>
+              <w:noProof/>
+              <w:lang w:eastAsia="pt-BR"/>
+            </w:rPr>
+          </w:pPr>
+          <w:hyperlink w:anchor="_Toc40609475" w:history="1">
+            <w:r>
+              <w:rPr>
+                <w:rStyle w:val="Hyperlink"/>
+                <w:rFonts w:ascii="Arial Nova" w:hAnsi="Arial Nova"/>
+                <w:b/>
+                <w:bCs/>
+                <w:noProof/>
+                <w:shd w:val="clear" w:color="auto" w:fill="FFFFFF"/>
+              </w:rPr>
+              <w:t>Forma de Vendas das Informações</w:t>
+            </w:r>
+            <w:r>
+              <w:rPr>
+                <w:noProof/>
+                <w:webHidden/>
+              </w:rPr>
+              <w:tab/>
+            </w:r>
+            <w:r>
+              <w:rPr>
+                <w:noProof/>
+                <w:webHidden/>
+              </w:rPr>
+              <w:fldChar w:fldCharType="begin"/>
+            </w:r>
+            <w:r>
+              <w:rPr>
+                <w:noProof/>
+                <w:webHidden/>
+              </w:rPr>
+              <w:instrText xml:space="preserve"> PAGEREF _Toc40609475 \h </w:instrText>
+            </w:r>
+            <w:r>
+              <w:rPr>
+                <w:noProof/>
+                <w:webHidden/>
+              </w:rPr>
+            </w:r>
+            <w:r>
+              <w:rPr>
+                <w:noProof/>
+                <w:webHidden/>
+              </w:rPr>
+              <w:fldChar w:fldCharType="separate"/>
+            </w:r>
+            <w:r>
+              <w:rPr>
+                <w:noProof/>
+                <w:webHidden/>
+              </w:rPr>
+              <w:t>10</w:t>
+            </w:r>
+            <w:r>
+              <w:rPr>
+                <w:noProof/>
+                <w:webHidden/>
+              </w:rPr>
+              <w:fldChar w:fldCharType="end"/>
+            </w:r>
+          </w:hyperlink>
+        </w:p>
+        <w:p>
+          <w:pPr>
+            <w:pStyle w:val="Sumrio2"/>
+            <w:tabs>
+              <w:tab w:val="right" w:leader="dot" w:pos="8494"/>
+            </w:tabs>
+            <w:rPr>
+              <w:rFonts w:eastAsiaTheme="minorEastAsia"/>
+              <w:noProof/>
+              <w:lang w:eastAsia="pt-BR"/>
+            </w:rPr>
+          </w:pPr>
+          <w:hyperlink w:anchor="_Toc40609476" w:history="1">
+            <w:r>
+              <w:rPr>
+                <w:rStyle w:val="Hyperlink"/>
+                <w:rFonts w:ascii="Arial Nova" w:hAnsi="Arial Nova"/>
+                <w:b/>
+                <w:bCs/>
+                <w:noProof/>
+                <w:shd w:val="clear" w:color="auto" w:fill="FFFFFF"/>
+              </w:rPr>
+              <w:t>Nota do Banco Inter</w:t>
+            </w:r>
+            <w:r>
+              <w:rPr>
+                <w:noProof/>
+                <w:webHidden/>
+              </w:rPr>
+              <w:tab/>
+            </w:r>
+            <w:r>
+              <w:rPr>
+                <w:noProof/>
+                <w:webHidden/>
+              </w:rPr>
+              <w:fldChar w:fldCharType="begin"/>
+            </w:r>
+            <w:r>
+              <w:rPr>
+                <w:noProof/>
+                <w:webHidden/>
+              </w:rPr>
+              <w:instrText xml:space="preserve"> PAGEREF _Toc40609476 \h </w:instrText>
+            </w:r>
+            <w:r>
+              <w:rPr>
+                <w:noProof/>
+                <w:webHidden/>
+              </w:rPr>
+            </w:r>
+            <w:r>
+              <w:rPr>
+                <w:noProof/>
+                <w:webHidden/>
+              </w:rPr>
+              <w:fldChar w:fldCharType="separate"/>
+            </w:r>
+            <w:r>
+              <w:rPr>
+                <w:noProof/>
+                <w:webHidden/>
+              </w:rPr>
+              <w:t>11</w:t>
+            </w:r>
+            <w:r>
+              <w:rPr>
+                <w:noProof/>
+                <w:webHidden/>
+              </w:rPr>
+              <w:fldChar w:fldCharType="end"/>
+            </w:r>
+          </w:hyperlink>
+        </w:p>
+        <w:p>
+          <w:pPr>
+            <w:pStyle w:val="Sumrio1"/>
+            <w:rPr>
+              <w:rFonts w:eastAsiaTheme="minorEastAsia"/>
+              <w:noProof/>
+              <w:lang w:eastAsia="pt-BR"/>
+            </w:rPr>
+          </w:pPr>
+          <w:hyperlink w:anchor="_Toc40609477" w:history="1">
+            <w:r>
+              <w:rPr>
+                <w:rStyle w:val="Hyperlink"/>
+                <w:rFonts w:ascii="Arial Nova" w:hAnsi="Arial Nova" w:cs="Arial"/>
+                <w:noProof/>
+                <w:shd w:val="clear" w:color="auto" w:fill="FFFFFF"/>
+              </w:rPr>
+              <w:t>Tipo de informação obtida pelos hackers</w:t>
+            </w:r>
+            <w:r>
+              <w:rPr>
+                <w:noProof/>
+                <w:webHidden/>
+              </w:rPr>
+              <w:tab/>
+            </w:r>
+            <w:r>
+              <w:rPr>
+                <w:noProof/>
+                <w:webHidden/>
+              </w:rPr>
+              <w:fldChar w:fldCharType="begin"/>
+            </w:r>
+            <w:r>
+              <w:rPr>
+                <w:noProof/>
+                <w:webHidden/>
+              </w:rPr>
+              <w:instrText xml:space="preserve"> PAGEREF _Toc40609477 \h </w:instrText>
+            </w:r>
+            <w:r>
+              <w:rPr>
+                <w:noProof/>
+                <w:webHidden/>
+              </w:rPr>
+            </w:r>
+            <w:r>
+              <w:rPr>
+                <w:noProof/>
+                <w:webHidden/>
+              </w:rPr>
+              <w:fldChar w:fldCharType="separate"/>
+            </w:r>
+            <w:r>
+              <w:rPr>
+                <w:noProof/>
+                <w:webHidden/>
+              </w:rPr>
+              <w:t>11</w:t>
+            </w:r>
+            <w:r>
+              <w:rPr>
+                <w:noProof/>
+                <w:webHidden/>
+              </w:rPr>
+              <w:fldChar w:fldCharType="end"/>
+            </w:r>
+          </w:hyperlink>
+        </w:p>
+        <w:p>
+          <w:pPr>
+            <w:pStyle w:val="Sumrio2"/>
+            <w:tabs>
+              <w:tab w:val="right" w:leader="dot" w:pos="8494"/>
+            </w:tabs>
+            <w:rPr>
+              <w:rFonts w:eastAsiaTheme="minorEastAsia"/>
+              <w:noProof/>
+              <w:lang w:eastAsia="pt-BR"/>
+            </w:rPr>
+          </w:pPr>
+          <w:hyperlink w:anchor="_Toc40609478" w:history="1">
+            <w:r>
+              <w:rPr>
+                <w:rStyle w:val="Hyperlink"/>
+                <w:noProof/>
+              </w:rPr>
+              <w:t>Referencias Bibliográfica.</w:t>
+            </w:r>
+            <w:r>
+              <w:rPr>
+                <w:noProof/>
+                <w:webHidden/>
+              </w:rPr>
+              <w:tab/>
+            </w:r>
+            <w:r>
+              <w:rPr>
+                <w:noProof/>
+                <w:webHidden/>
+              </w:rPr>
+              <w:fldChar w:fldCharType="begin"/>
+            </w:r>
+            <w:r>
+              <w:rPr>
+                <w:noProof/>
+                <w:webHidden/>
+              </w:rPr>
+              <w:instrText xml:space="preserve"> PAGEREF _Toc40609478 \h </w:instrText>
+            </w:r>
+            <w:r>
+              <w:rPr>
+                <w:noProof/>
+                <w:webHidden/>
+              </w:rPr>
+            </w:r>
+            <w:r>
+              <w:rPr>
+                <w:noProof/>
+                <w:webHidden/>
+              </w:rPr>
+              <w:fldChar w:fldCharType="separate"/>
+            </w:r>
+            <w:r>
+              <w:rPr>
+                <w:noProof/>
+                <w:webHidden/>
+              </w:rPr>
+              <w:t>13</w:t>
+            </w:r>
+            <w:r>
+              <w:rPr>
+                <w:noProof/>
+                <w:webHidden/>
+              </w:rPr>
+              <w:fldChar w:fldCharType="end"/>
+            </w:r>
+          </w:hyperlink>
+        </w:p>
+        <w:p>
+          <w:pPr>
+            <w:jc w:val="both"/>
+            <w:rPr>
+              <w:rFonts w:ascii="Arial Nova" w:hAnsi="Arial Nova"/>
+              <w:color w:val="000000" w:themeColor="text1"/>
+              <w:sz w:val="28"/>
+              <w:szCs w:val="28"/>
+            </w:rPr>
+          </w:pPr>
+          <w:r>
+            <w:rPr>
+              <w:rFonts w:ascii="Arial Nova" w:hAnsi="Arial Nova"/>
+              <w:b/>
+              <w:bCs/>
+              <w:color w:val="000000" w:themeColor="text1"/>
+              <w:sz w:val="28"/>
+              <w:szCs w:val="28"/>
+            </w:rPr>
+            <w:fldChar w:fldCharType="end"/>
+          </w:r>
+        </w:p>
+      </w:sdtContent>
+    </w:sdt>
+    <w:p>
+      <w:pPr>
+        <w:spacing w:line="259" w:lineRule="auto"/>
+        <w:jc w:val="both"/>
+        <w:rPr>
+          <w:rFonts w:ascii="Arial Nova" w:hAnsi="Arial Nova" w:cs="Arial"/>
+          <w:color w:val="000000" w:themeColor="text1"/>
+          <w:sz w:val="28"/>
+          <w:szCs w:val="28"/>
+        </w:rPr>
+      </w:pPr>
+    </w:p>
+    <w:p>
+      <w:pPr>
+        <w:spacing w:line="259" w:lineRule="auto"/>
+        <w:rPr>
+          <w:rFonts w:ascii="Arial Nova" w:hAnsi="Arial Nova" w:cs="Arial"/>
+          <w:color w:val="000000" w:themeColor="text1"/>
+          <w:sz w:val="28"/>
+          <w:szCs w:val="28"/>
+        </w:rPr>
+      </w:pPr>
+    </w:p>
+    <w:p>
+      <w:pPr>
+        <w:spacing w:line="259" w:lineRule="auto"/>
+        <w:rPr>
+          <w:rFonts w:ascii="Arial Nova" w:hAnsi="Arial Nova" w:cs="Arial"/>
+          <w:color w:val="000000" w:themeColor="text1"/>
+          <w:sz w:val="28"/>
+          <w:szCs w:val="28"/>
+        </w:rPr>
+      </w:pPr>
+    </w:p>
+    <w:p>
+      <w:pPr>
+        <w:spacing w:line="259" w:lineRule="auto"/>
+        <w:rPr>
+          <w:rFonts w:ascii="Arial Nova" w:hAnsi="Arial Nova" w:cs="Arial"/>
+          <w:color w:val="000000" w:themeColor="text1"/>
+          <w:sz w:val="28"/>
+          <w:szCs w:val="28"/>
+        </w:rPr>
+      </w:pPr>
+      <w:r>
+        <w:rPr>
+          <w:rFonts w:ascii="Arial Nova" w:hAnsi="Arial Nova" w:cs="Arial"/>
+          <w:color w:val="000000" w:themeColor="text1"/>
+          <w:sz w:val="28"/>
+          <w:szCs w:val="28"/>
+        </w:rPr>
+        <w:br w:type="page"/>
+      </w:r>
+    </w:p>
+    <w:p>
+      <w:pPr>
+        <w:spacing w:line="259" w:lineRule="auto"/>
+        <w:rPr>
+          <w:rFonts w:ascii="Arial Nova" w:hAnsi="Arial Nova" w:cs="Arial"/>
+          <w:color w:val="000000" w:themeColor="text1"/>
+          <w:sz w:val="28"/>
+          <w:szCs w:val="28"/>
+        </w:rPr>
+      </w:pPr>
+    </w:p>
+    <w:p>
+      <w:pPr>
+        <w:pStyle w:val="Ttulo1"/>
+        <w:rPr>
+          <w:rFonts w:ascii="Arial Nova" w:hAnsi="Arial Nova"/>
+        </w:rPr>
+      </w:pPr>
+      <w:bookmarkStart w:id="0" w:name="_Toc40609471"/>
+      <w:r>
+        <w:rPr>
+          <w:rFonts w:ascii="Arial Nova" w:hAnsi="Arial Nova"/>
+        </w:rPr>
+        <w:t>Introdução</w:t>
+      </w:r>
+      <w:bookmarkEnd w:id="0"/>
+    </w:p>
+    <w:p>
+      <w:pPr>
+        <w:jc w:val="center"/>
+        <w:rPr>
+          <w:rFonts w:ascii="Arial Nova" w:hAnsi="Arial Nova" w:cs="Arial"/>
+          <w:color w:val="000000" w:themeColor="text1"/>
+          <w:sz w:val="28"/>
+          <w:szCs w:val="28"/>
+        </w:rPr>
       </w:pPr>
     </w:p>
     <w:p>
@@ -413,7 +1122,25 @@
           <w:sz w:val="24"/>
           <w:szCs w:val="24"/>
         </w:rPr>
-        <w:t>O Banco Intermedium é um banco Múltiplo brasileiro, que foi sediado na cidade de belo horizonte, ele foi um dos primeiros bancos digitais do bra</w:t>
+        <w:t xml:space="preserve">O Banco </w:t>
+      </w:r>
+      <w:proofErr w:type="spellStart"/>
+      <w:r>
+        <w:rPr>
+          <w:rFonts w:ascii="Arial Nova" w:hAnsi="Arial Nova" w:cs="Arial"/>
+          <w:sz w:val="24"/>
+          <w:szCs w:val="24"/>
+        </w:rPr>
+        <w:t>Intermedium</w:t>
+      </w:r>
+      <w:proofErr w:type="spellEnd"/>
+      <w:r>
+        <w:rPr>
+          <w:rFonts w:ascii="Arial Nova" w:hAnsi="Arial Nova" w:cs="Arial"/>
+          <w:sz w:val="24"/>
+          <w:szCs w:val="24"/>
+        </w:rPr>
+        <w:t xml:space="preserve"> é um banco Múltiplo brasileiro, que foi sediado na cidade de belo horizonte, ele foi um dos primeiros bancos digitais do bra</w:t>
       </w:r>
       <w:r>
         <w:rPr>
@@ -455,7 +1182,25 @@
           <w:sz w:val="24"/>
           <w:szCs w:val="24"/>
         </w:rPr>
-        <w:t>Foi fundado em 1994 por membros da família Menin proprietária do grupo </w:t>
+        <w:t xml:space="preserve">Foi fundado em 1994 por membros da família </w:t>
+      </w:r>
+      <w:proofErr w:type="spellStart"/>
+      <w:r>
+        <w:rPr>
+          <w:rFonts w:ascii="Arial Nova" w:hAnsi="Arial Nova" w:cs="Arial"/>
+          <w:sz w:val="24"/>
+          <w:szCs w:val="24"/>
+        </w:rPr>
+        <w:t>Menin</w:t>
+      </w:r>
+      <w:proofErr w:type="spellEnd"/>
+      <w:r>
+        <w:rPr>
+          <w:rFonts w:ascii="Arial Nova" w:hAnsi="Arial Nova" w:cs="Arial"/>
+          <w:sz w:val="24"/>
+          <w:szCs w:val="24"/>
+        </w:rPr>
+        <w:t xml:space="preserve"> proprietária do grupo </w:t>
       </w:r>
       <w:hyperlink r:id="rId8" w:tooltip="MRV Engenharia" w:history="1">
         <w:r>
@@ -491,25 +1236,61 @@
           <w:sz w:val="24"/>
           <w:szCs w:val="24"/>
         </w:rPr>
-        <w:t> e Middle Market.</w:t>
-      </w:r>
-    </w:p>
-    <w:p>
-      <w:pPr>
-        <w:jc w:val="both"/>
-        <w:rPr>
-          <w:rFonts w:ascii="Arial Nova" w:hAnsi="Arial Nova" w:cs="Arial"/>
-          <w:sz w:val="24"/>
-          <w:szCs w:val="24"/>
-        </w:rPr>
-      </w:pPr>
-      <w:r>
-        <w:rPr>
-          <w:rFonts w:ascii="Arial Nova" w:hAnsi="Arial Nova" w:cs="Arial"/>
-          <w:sz w:val="24"/>
-          <w:szCs w:val="24"/>
-        </w:rPr>
-        <w:t xml:space="preserve">Em 8 de junho de 2017, o banco promoveu uma renovação em sua marca. De Intermedium, passou a se chamar Banco Inter. </w:t>
+        <w:t xml:space="preserve"> e </w:t>
+      </w:r>
+      <w:proofErr w:type="spellStart"/>
+      <w:r>
+        <w:rPr>
+          <w:rFonts w:ascii="Arial Nova" w:hAnsi="Arial Nova" w:cs="Arial"/>
+          <w:sz w:val="24"/>
+          <w:szCs w:val="24"/>
+        </w:rPr>
+        <w:t>Middle</w:t>
+      </w:r>
+      <w:proofErr w:type="spellEnd"/>
+      <w:r>
+        <w:rPr>
+          <w:rFonts w:ascii="Arial Nova" w:hAnsi="Arial Nova" w:cs="Arial"/>
+          <w:sz w:val="24"/>
+          <w:szCs w:val="24"/>
+        </w:rPr>
+        <w:t xml:space="preserve"> Market.</w:t>
+      </w:r>
+    </w:p>
+    <w:p>
+      <w:pPr>
+        <w:jc w:val="both"/>
+        <w:rPr>
+          <w:rFonts w:ascii="Arial Nova" w:hAnsi="Arial Nova" w:cs="Arial"/>
+          <w:sz w:val="24"/>
+          <w:szCs w:val="24"/>
+        </w:rPr>
+      </w:pPr>
+      <w:r>
+        <w:rPr>
+          <w:rFonts w:ascii="Arial Nova" w:hAnsi="Arial Nova" w:cs="Arial"/>
+          <w:sz w:val="24"/>
+          <w:szCs w:val="24"/>
+        </w:rPr>
+        <w:t xml:space="preserve">Em 8 de junho de 2017, o banco promoveu uma renovação em sua marca. De </w:t>
+      </w:r>
+      <w:proofErr w:type="spellStart"/>
+      <w:r>
+        <w:rPr>
+          <w:rFonts w:ascii="Arial Nova" w:hAnsi="Arial Nova" w:cs="Arial"/>
+          <w:sz w:val="24"/>
+          <w:szCs w:val="24"/>
+        </w:rPr>
+        <w:t>Intermedium</w:t>
+      </w:r>
+      <w:proofErr w:type="spellEnd"/>
+      <w:r>
+        <w:rPr>
+          <w:rFonts w:ascii="Arial Nova" w:hAnsi="Arial Nova" w:cs="Arial"/>
+          <w:sz w:val="24"/>
+          <w:szCs w:val="24"/>
+        </w:rPr>
+        <w:t xml:space="preserve">, passou a se chamar Banco Inter. </w:t>
       </w:r>
     </w:p>
     <w:p>
@@ -543,7 +1324,25 @@
           <w:sz w:val="24"/>
           <w:szCs w:val="24"/>
         </w:rPr>
-        <w:t xml:space="preserve"> nesse trabalho será abordados detalhes dess</w:t>
+        <w:t xml:space="preserve"> nesse trabalho </w:t>
+      </w:r>
+      <w:proofErr w:type="spellStart"/>
+      <w:r>
+        <w:rPr>
+          <w:rFonts w:ascii="Arial Nova" w:hAnsi="Arial Nova" w:cs="Arial"/>
+          <w:sz w:val="24"/>
+          <w:szCs w:val="24"/>
+        </w:rPr>
+        <w:t>será</w:t>
+      </w:r>
+      <w:proofErr w:type="spellEnd"/>
+      <w:r>
+        <w:rPr>
+          <w:rFonts w:ascii="Arial Nova" w:hAnsi="Arial Nova" w:cs="Arial"/>
+          <w:sz w:val="24"/>
+          <w:szCs w:val="24"/>
+        </w:rPr>
+        <w:t xml:space="preserve"> abordados detalhes dess</w:t>
       </w:r>
       <w:r>
         <w:rPr>
@@ -582,55 +1381,55 @@
     </w:p>
     <w:p>
       <w:pPr>
-        <w:jc w:val="center"/>
-        <w:rPr>
-          <w:rFonts w:ascii="Arial" w:hAnsi="Arial" w:cs="Arial"/>
-          <w:color w:val="000000" w:themeColor="text1"/>
-          <w:sz w:val="24"/>
-          <w:szCs w:val="24"/>
-          <w:shd w:val="clear" w:color="auto" w:fill="FFFFFF"/>
-        </w:rPr>
-      </w:pPr>
-      <w:r>
-        <w:rPr>
-          <w:rFonts w:ascii="Arial" w:hAnsi="Arial" w:cs="Arial"/>
-          <w:color w:val="000000" w:themeColor="text1"/>
-          <w:sz w:val="24"/>
-          <w:szCs w:val="24"/>
+        <w:pStyle w:val="Ttulo1"/>
+        <w:rPr>
+          <w:rFonts w:ascii="Arial Nova" w:hAnsi="Arial Nova"/>
+          <w:sz w:val="28"/>
+          <w:szCs w:val="28"/>
+          <w:shd w:val="clear" w:color="auto" w:fill="FFFFFF"/>
+        </w:rPr>
+      </w:pPr>
+      <w:bookmarkStart w:id="1" w:name="_Toc40609472"/>
+      <w:r>
+        <w:rPr>
+          <w:rFonts w:ascii="Arial Nova" w:hAnsi="Arial Nova"/>
+          <w:sz w:val="28"/>
+          <w:szCs w:val="28"/>
           <w:shd w:val="clear" w:color="auto" w:fill="FFFFFF"/>
         </w:rPr>
         <w:lastRenderedPageBreak/>
         <w:t>Ponto identificado para o Ataque</w:t>
       </w:r>
+      <w:bookmarkEnd w:id="1"/>
     </w:p>
     <w:p>
       <w:pPr>
         <w:jc w:val="center"/>
         <w:rPr>
-          <w:rFonts w:ascii="Arial" w:hAnsi="Arial" w:cs="Arial"/>
-          <w:color w:val="000000" w:themeColor="text1"/>
-          <w:sz w:val="24"/>
-          <w:szCs w:val="24"/>
-          <w:shd w:val="clear" w:color="auto" w:fill="FFFFFF"/>
-        </w:rPr>
-      </w:pPr>
-    </w:p>
-    <w:p>
-      <w:pPr>
-        <w:jc w:val="both"/>
-        <w:rPr>
-          <w:rFonts w:ascii="Arial Nova" w:hAnsi="Arial Nova" w:cs="Arial"/>
-          <w:sz w:val="24"/>
-          <w:szCs w:val="24"/>
-        </w:rPr>
-      </w:pPr>
-      <w:r>
-        <w:rPr>
-          <w:rFonts w:ascii="Arial Nova" w:hAnsi="Arial Nova" w:cs="Arial"/>
-          <w:sz w:val="24"/>
-          <w:szCs w:val="24"/>
-        </w:rPr>
-        <w:t>Com o crescimento do armazenamento em nuvem muitos bancos passaram a adotar essa tecnologia para para trabalhar e garantir a segurança dos dados de seus clientes, de acordo com a pessoa que se identificou como sendo suposto hacker q realizou a invasão</w:t>
+          <w:rFonts w:ascii="Arial Nova" w:hAnsi="Arial Nova" w:cs="Arial"/>
+          <w:color w:val="000000" w:themeColor="text1"/>
+          <w:sz w:val="24"/>
+          <w:szCs w:val="24"/>
+          <w:shd w:val="clear" w:color="auto" w:fill="FFFFFF"/>
+        </w:rPr>
+      </w:pPr>
+    </w:p>
+    <w:p>
+      <w:pPr>
+        <w:jc w:val="both"/>
+        <w:rPr>
+          <w:rFonts w:ascii="Arial Nova" w:hAnsi="Arial Nova" w:cs="Arial"/>
+          <w:sz w:val="24"/>
+          <w:szCs w:val="24"/>
+        </w:rPr>
+      </w:pPr>
+      <w:r>
+        <w:rPr>
+          <w:rFonts w:ascii="Arial Nova" w:hAnsi="Arial Nova" w:cs="Arial"/>
+          <w:sz w:val="24"/>
+          <w:szCs w:val="24"/>
+        </w:rPr>
+        <w:t>Com o crescimento do armazenamento em nuvem muitos bancos passaram a adotar essa tecnologia para  trabalhar e garantir a segurança dos dados de seus clientes, de acordo com a pessoa que se identificou como sendo suposto hacker q realizou a invasão</w:t>
       </w:r>
       <w:r>
         <w:rPr>
@@ -674,60 +1473,177 @@
           <w:sz w:val="24"/>
           <w:szCs w:val="24"/>
         </w:rPr>
-        <w:t>, mas comprometer o rating de todos os bancos digitais, ou bancos clássicos que planejem adotar soluções de cloud computing em grande escala.</w:t>
-      </w:r>
-    </w:p>
-    <w:p>
-      <w:pPr>
-        <w:jc w:val="both"/>
+        <w:t xml:space="preserve">, mas comprometer o rating de todos os bancos digitais, ou bancos clássicos que planejem adotar soluções de cloud </w:t>
+      </w:r>
+      <w:proofErr w:type="spellStart"/>
+      <w:r>
+        <w:rPr>
+          <w:rFonts w:ascii="Arial Nova" w:hAnsi="Arial Nova" w:cs="Arial"/>
+          <w:sz w:val="24"/>
+          <w:szCs w:val="24"/>
+        </w:rPr>
+        <w:t>computing</w:t>
+      </w:r>
+      <w:proofErr w:type="spellEnd"/>
+      <w:r>
+        <w:rPr>
+          <w:rFonts w:ascii="Arial Nova" w:hAnsi="Arial Nova" w:cs="Arial"/>
+          <w:sz w:val="24"/>
+          <w:szCs w:val="24"/>
+        </w:rPr>
+        <w:t> em grande escala.</w:t>
+      </w:r>
+    </w:p>
+    <w:p>
+      <w:pPr>
+        <w:spacing w:line="259" w:lineRule="auto"/>
+        <w:rPr>
+          <w:rFonts w:ascii="Arial Nova" w:hAnsi="Arial Nova" w:cs="Arial"/>
+          <w:sz w:val="24"/>
+          <w:szCs w:val="24"/>
+        </w:rPr>
+      </w:pPr>
+      <w:r>
+        <w:rPr>
+          <w:rFonts w:ascii="Arial Nova" w:hAnsi="Arial Nova" w:cs="Arial"/>
+          <w:sz w:val="24"/>
+          <w:szCs w:val="24"/>
+        </w:rPr>
+        <w:br w:type="page"/>
+      </w:r>
+    </w:p>
+    <w:p>
+      <w:pPr>
+        <w:jc w:val="both"/>
+        <w:rPr>
+          <w:rFonts w:ascii="Arial Nova" w:hAnsi="Arial Nova" w:cs="Arial"/>
+          <w:sz w:val="24"/>
+          <w:szCs w:val="24"/>
+        </w:rPr>
+      </w:pPr>
+    </w:p>
+    <w:p>
+      <w:pPr>
+        <w:jc w:val="both"/>
+        <w:rPr>
+          <w:rFonts w:ascii="Arial Nova" w:hAnsi="Arial Nova"/>
+        </w:rPr>
       </w:pPr>
     </w:p>
     <w:p>
       <w:pPr>
         <w:jc w:val="center"/>
         <w:rPr>
-          <w:rFonts w:ascii="Arial" w:hAnsi="Arial" w:cs="Arial"/>
-          <w:b/>
-          <w:bCs/>
-          <w:sz w:val="24"/>
-          <w:szCs w:val="24"/>
-        </w:rPr>
-      </w:pPr>
-      <w:r>
-        <w:rPr>
-          <w:rFonts w:ascii="Arial" w:hAnsi="Arial" w:cs="Arial"/>
-          <w:b/>
-          <w:bCs/>
-          <w:sz w:val="24"/>
-          <w:szCs w:val="24"/>
-        </w:rPr>
-        <w:t>O que os hakers obtiveram com o ataque</w:t>
-      </w:r>
-    </w:p>
-    <w:p>
-      <w:pPr>
-        <w:jc w:val="both"/>
-        <w:rPr>
-          <w:rFonts w:ascii="Arial Nova" w:hAnsi="Arial Nova" w:cs="Arial"/>
-          <w:sz w:val="24"/>
-          <w:szCs w:val="24"/>
-        </w:rPr>
-      </w:pPr>
-      <w:r>
-        <w:rPr>
-          <w:rFonts w:ascii="Arial Nova" w:hAnsi="Arial Nova" w:cs="Arial"/>
-          <w:sz w:val="24"/>
-          <w:szCs w:val="24"/>
-        </w:rPr>
-        <w:t xml:space="preserve">De acordo com o TecMundo os hackes obtiveram 40 GB(Giga Byte) de informações pessoais </w:t>
-      </w:r>
-      <w:r>
-        <w:rPr>
-          <w:rFonts w:ascii="Arial Nova" w:hAnsi="Arial Nova" w:cs="Arial"/>
-          <w:sz w:val="24"/>
-          <w:szCs w:val="24"/>
-        </w:rPr>
-        <w:t>como números de documentos até dados de cartões de crédito</w:t>
+          <w:rFonts w:ascii="Arial Nova" w:hAnsi="Arial Nova" w:cs="Arial"/>
+          <w:b/>
+          <w:bCs/>
+          <w:sz w:val="24"/>
+          <w:szCs w:val="24"/>
+        </w:rPr>
+      </w:pPr>
+      <w:r>
+        <w:rPr>
+          <w:rFonts w:ascii="Arial Nova" w:hAnsi="Arial Nova" w:cs="Arial"/>
+          <w:b/>
+          <w:bCs/>
+          <w:sz w:val="24"/>
+          <w:szCs w:val="24"/>
+        </w:rPr>
+        <w:t xml:space="preserve">O que os </w:t>
+      </w:r>
+      <w:proofErr w:type="spellStart"/>
+      <w:r>
+        <w:rPr>
+          <w:rFonts w:ascii="Arial Nova" w:hAnsi="Arial Nova" w:cs="Arial"/>
+          <w:b/>
+          <w:bCs/>
+          <w:sz w:val="24"/>
+          <w:szCs w:val="24"/>
+        </w:rPr>
+        <w:t>hakers</w:t>
+      </w:r>
+      <w:proofErr w:type="spellEnd"/>
+      <w:r>
+        <w:rPr>
+          <w:rFonts w:ascii="Arial Nova" w:hAnsi="Arial Nova" w:cs="Arial"/>
+          <w:b/>
+          <w:bCs/>
+          <w:sz w:val="24"/>
+          <w:szCs w:val="24"/>
+        </w:rPr>
+        <w:t xml:space="preserve"> obtiveram com o ataque</w:t>
+      </w:r>
+    </w:p>
+    <w:p>
+      <w:pPr>
+        <w:jc w:val="both"/>
+        <w:rPr>
+          <w:rFonts w:ascii="Arial Nova" w:hAnsi="Arial Nova" w:cs="Arial"/>
+          <w:sz w:val="24"/>
+          <w:szCs w:val="24"/>
+        </w:rPr>
+      </w:pPr>
+      <w:r>
+        <w:rPr>
+          <w:rFonts w:ascii="Arial Nova" w:hAnsi="Arial Nova" w:cs="Arial"/>
+          <w:sz w:val="24"/>
+          <w:szCs w:val="24"/>
+        </w:rPr>
+        <w:t xml:space="preserve">De acordo com o </w:t>
+      </w:r>
+      <w:proofErr w:type="spellStart"/>
+      <w:r>
+        <w:rPr>
+          <w:rFonts w:ascii="Arial Nova" w:hAnsi="Arial Nova" w:cs="Arial"/>
+          <w:sz w:val="24"/>
+          <w:szCs w:val="24"/>
+        </w:rPr>
+        <w:t>TecMundo</w:t>
+      </w:r>
+      <w:proofErr w:type="spellEnd"/>
+      <w:r>
+        <w:rPr>
+          <w:rFonts w:ascii="Arial Nova" w:hAnsi="Arial Nova" w:cs="Arial"/>
+          <w:sz w:val="24"/>
+          <w:szCs w:val="24"/>
+        </w:rPr>
+        <w:t xml:space="preserve"> os </w:t>
+      </w:r>
+      <w:proofErr w:type="spellStart"/>
+      <w:r>
+        <w:rPr>
+          <w:rFonts w:ascii="Arial Nova" w:hAnsi="Arial Nova" w:cs="Arial"/>
+          <w:sz w:val="24"/>
+          <w:szCs w:val="24"/>
+        </w:rPr>
+        <w:t>hackes</w:t>
+      </w:r>
+      <w:proofErr w:type="spellEnd"/>
+      <w:r>
+        <w:rPr>
+          <w:rFonts w:ascii="Arial Nova" w:hAnsi="Arial Nova" w:cs="Arial"/>
+          <w:sz w:val="24"/>
+          <w:szCs w:val="24"/>
+        </w:rPr>
+        <w:t xml:space="preserve"> obtiveram 40 </w:t>
+      </w:r>
+      <w:proofErr w:type="gramStart"/>
+      <w:r>
+        <w:rPr>
+          <w:rFonts w:ascii="Arial Nova" w:hAnsi="Arial Nova" w:cs="Arial"/>
+          <w:sz w:val="24"/>
+          <w:szCs w:val="24"/>
+        </w:rPr>
+        <w:t>GB(</w:t>
+      </w:r>
+      <w:proofErr w:type="gramEnd"/>
+      <w:r>
+        <w:rPr>
+          <w:rFonts w:ascii="Arial Nova" w:hAnsi="Arial Nova" w:cs="Arial"/>
+          <w:sz w:val="24"/>
+          <w:szCs w:val="24"/>
+        </w:rPr>
+        <w:t>Giga Byte) de informações pessoais como números de documentos até dados de cartões de crédito</w:t>
       </w:r>
       <w:r>
         <w:rPr>
@@ -740,9 +1656,31 @@
     </w:p>
     <w:p>
       <w:pPr>
-        <w:jc w:val="both"/>
-        <w:rPr>
-          <w:rFonts w:ascii="Arial" w:hAnsi="Arial" w:cs="Arial"/>
+        <w:spacing w:line="259" w:lineRule="auto"/>
+        <w:rPr>
+          <w:rFonts w:ascii="Arial Nova" w:hAnsi="Arial Nova" w:cs="Arial"/>
+          <w:b/>
+          <w:bCs/>
+          <w:sz w:val="24"/>
+          <w:szCs w:val="24"/>
+        </w:rPr>
+      </w:pPr>
+      <w:r>
+        <w:rPr>
+          <w:rFonts w:ascii="Arial Nova" w:hAnsi="Arial Nova" w:cs="Arial"/>
+          <w:b/>
+          <w:bCs/>
+          <w:sz w:val="24"/>
+          <w:szCs w:val="24"/>
+        </w:rPr>
+        <w:br w:type="page"/>
+      </w:r>
+    </w:p>
+    <w:p>
+      <w:pPr>
+        <w:jc w:val="both"/>
+        <w:rPr>
+          <w:rFonts w:ascii="Arial Nova" w:hAnsi="Arial Nova" w:cs="Arial"/>
           <w:b/>
           <w:bCs/>
           <w:sz w:val="24"/>
@@ -754,14 +1692,14 @@
       <w:pPr>
         <w:jc w:val="center"/>
         <w:rPr>
-          <w:rFonts w:ascii="Arial" w:hAnsi="Arial" w:cs="Arial"/>
-          <w:sz w:val="24"/>
-          <w:szCs w:val="24"/>
-        </w:rPr>
-      </w:pPr>
-      <w:r>
-        <w:rPr>
-          <w:rFonts w:ascii="Arial" w:hAnsi="Arial" w:cs="Arial"/>
+          <w:rFonts w:ascii="Arial Nova" w:hAnsi="Arial Nova" w:cs="Arial"/>
+          <w:sz w:val="24"/>
+          <w:szCs w:val="24"/>
+        </w:rPr>
+      </w:pPr>
+      <w:r>
+        <w:rPr>
+          <w:rFonts w:ascii="Arial Nova" w:hAnsi="Arial Nova" w:cs="Arial"/>
           <w:sz w:val="24"/>
           <w:szCs w:val="24"/>
         </w:rPr>
@@ -771,7 +1709,7 @@
     <w:p>
       <w:pPr>
         <w:rPr>
-          <w:rFonts w:ascii="Roboto" w:hAnsi="Roboto"/>
+          <w:rFonts w:ascii="Arial Nova" w:hAnsi="Arial Nova"/>
           <w:sz w:val="27"/>
           <w:szCs w:val="27"/>
           <w:shd w:val="clear" w:color="auto" w:fill="FFFFFF"/>
@@ -779,142 +1717,173 @@
       </w:pPr>
       <w:r>
         <w:rPr>
-          <w:rFonts w:ascii="Roboto" w:hAnsi="Roboto"/>
+          <w:rFonts w:ascii="Arial Nova" w:hAnsi="Arial Nova"/>
           <w:sz w:val="27"/>
           <w:szCs w:val="27"/>
           <w:shd w:val="clear" w:color="auto" w:fill="FFFFFF"/>
         </w:rPr>
-        <w:t>O Banco Inter usa o serviço Amazon Web Services, de armazenamento e processamento de dados em nuvem</w:t>
-      </w:r>
-      <w:r>
-        <w:rPr>
-          <w:rFonts w:ascii="Roboto" w:hAnsi="Roboto"/>
+        <w:t xml:space="preserve">O Banco Inter usa o serviço </w:t>
+      </w:r>
+      <w:proofErr w:type="spellStart"/>
+      <w:r>
+        <w:rPr>
+          <w:rFonts w:ascii="Arial Nova" w:hAnsi="Arial Nova"/>
           <w:sz w:val="27"/>
           <w:szCs w:val="27"/>
           <w:shd w:val="clear" w:color="auto" w:fill="FFFFFF"/>
         </w:rPr>
-        <w:t>. Ou seja esta em um data center remoto e de localização indeterminada.</w:t>
-      </w:r>
-    </w:p>
-    <w:p>
-      <w:pPr>
-        <w:rPr>
-          <w:rFonts w:ascii="Roboto" w:hAnsi="Roboto"/>
+        <w:t>Amazon</w:t>
+      </w:r>
+      <w:proofErr w:type="spellEnd"/>
+      <w:r>
+        <w:rPr>
+          <w:rFonts w:ascii="Arial Nova" w:hAnsi="Arial Nova"/>
           <w:sz w:val="27"/>
           <w:szCs w:val="27"/>
           <w:shd w:val="clear" w:color="auto" w:fill="FFFFFF"/>
         </w:rPr>
-      </w:pPr>
-    </w:p>
-    <w:p>
-      <w:pPr>
-        <w:rPr>
-          <w:rFonts w:ascii="Roboto" w:hAnsi="Roboto"/>
-          <w:b/>
-          <w:bCs/>
+        <w:t xml:space="preserve"> Web Services, de armazenamento e processamento de dados em nuvem. </w:t>
+      </w:r>
+      <w:proofErr w:type="gramStart"/>
+      <w:r>
+        <w:rPr>
+          <w:rFonts w:ascii="Arial Nova" w:hAnsi="Arial Nova"/>
           <w:sz w:val="27"/>
           <w:szCs w:val="27"/>
           <w:shd w:val="clear" w:color="auto" w:fill="FFFFFF"/>
         </w:rPr>
-      </w:pPr>
-    </w:p>
-    <w:p>
-      <w:pPr>
-        <w:rPr>
-          <w:rFonts w:ascii="Roboto" w:hAnsi="Roboto"/>
-          <w:b/>
-          <w:bCs/>
+        <w:t>Ou seja</w:t>
+      </w:r>
+      <w:proofErr w:type="gramEnd"/>
+      <w:r>
+        <w:rPr>
+          <w:rFonts w:ascii="Arial Nova" w:hAnsi="Arial Nova"/>
           <w:sz w:val="27"/>
           <w:szCs w:val="27"/>
           <w:shd w:val="clear" w:color="auto" w:fill="FFFFFF"/>
         </w:rPr>
-      </w:pPr>
-      <w:r>
-        <w:rPr>
-          <w:rFonts w:ascii="Roboto" w:hAnsi="Roboto"/>
-          <w:b/>
-          <w:bCs/>
+        <w:t xml:space="preserve"> </w:t>
+      </w:r>
+      <w:proofErr w:type="spellStart"/>
+      <w:r>
+        <w:rPr>
+          <w:rFonts w:ascii="Arial Nova" w:hAnsi="Arial Nova"/>
           <w:sz w:val="27"/>
           <w:szCs w:val="27"/>
           <w:shd w:val="clear" w:color="auto" w:fill="FFFFFF"/>
         </w:rPr>
-        <w:t xml:space="preserve">Possíveis Vulnerabilidades </w:t>
-      </w:r>
-      <w:r>
-        <w:rPr>
-          <w:rFonts w:ascii="Roboto" w:hAnsi="Roboto"/>
-          <w:b/>
-          <w:bCs/>
+        <w:t>esta</w:t>
+      </w:r>
+      <w:proofErr w:type="spellEnd"/>
+      <w:r>
+        <w:rPr>
+          <w:rFonts w:ascii="Arial Nova" w:hAnsi="Arial Nova"/>
           <w:sz w:val="27"/>
           <w:szCs w:val="27"/>
           <w:shd w:val="clear" w:color="auto" w:fill="FFFFFF"/>
         </w:rPr>
-        <w:t>Em Uso de nuvens em Bancos</w:t>
-      </w:r>
-    </w:p>
-    <w:p>
-      <w:pPr>
-        <w:rPr>
-          <w:rFonts w:ascii="Roboto" w:hAnsi="Roboto"/>
-          <w:b/>
-          <w:bCs/>
+        <w:t xml:space="preserve"> em um data center remoto e de localização indeterminada.</w:t>
+      </w:r>
+    </w:p>
+    <w:p>
+      <w:pPr>
+        <w:rPr>
+          <w:rFonts w:ascii="Arial Nova" w:hAnsi="Arial Nova"/>
           <w:sz w:val="27"/>
           <w:szCs w:val="27"/>
           <w:shd w:val="clear" w:color="auto" w:fill="FFFFFF"/>
         </w:rPr>
       </w:pPr>
-    </w:p>
-    <w:p>
-      <w:pPr>
-        <w:rPr>
-          <w:rFonts w:ascii="Roboto" w:hAnsi="Roboto"/>
+      <w:r>
+        <w:rPr>
+          <w:rFonts w:ascii="Arial Nova" w:hAnsi="Arial Nova"/>
           <w:sz w:val="27"/>
           <w:szCs w:val="27"/>
           <w:shd w:val="clear" w:color="auto" w:fill="FFFFFF"/>
         </w:rPr>
-      </w:pPr>
-      <w:r>
-        <w:rPr>
-          <w:rFonts w:ascii="Roboto" w:hAnsi="Roboto"/>
+        <w:br/>
+      </w:r>
+    </w:p>
+    <w:p>
+      <w:pPr>
+        <w:spacing w:line="259" w:lineRule="auto"/>
+        <w:rPr>
+          <w:rFonts w:ascii="Arial Nova" w:hAnsi="Arial Nova"/>
           <w:sz w:val="27"/>
           <w:szCs w:val="27"/>
           <w:shd w:val="clear" w:color="auto" w:fill="FFFFFF"/>
         </w:rPr>
-        <w:t>O uso de computação em nuvem por bancos ainda não foi regulamentado pelo Banco Central</w:t>
-      </w:r>
-      <w:r>
-        <w:rPr>
-          <w:rFonts w:ascii="Roboto" w:hAnsi="Roboto"/>
+      </w:pPr>
+      <w:r>
+        <w:rPr>
+          <w:rFonts w:ascii="Arial Nova" w:hAnsi="Arial Nova"/>
           <w:sz w:val="27"/>
           <w:szCs w:val="27"/>
           <w:shd w:val="clear" w:color="auto" w:fill="FFFFFF"/>
         </w:rPr>
-        <w:t>, até o momento que ouve a invasão.</w:t>
-      </w:r>
-    </w:p>
-    <w:p>
-      <w:pPr>
-        <w:rPr>
-          <w:rFonts w:ascii="Roboto" w:hAnsi="Roboto"/>
+        <w:br w:type="page"/>
+      </w:r>
+    </w:p>
+    <w:p>
+      <w:pPr>
+        <w:rPr>
+          <w:rFonts w:ascii="Arial Nova" w:hAnsi="Arial Nova"/>
           <w:sz w:val="27"/>
           <w:szCs w:val="27"/>
           <w:shd w:val="clear" w:color="auto" w:fill="FFFFFF"/>
         </w:rPr>
       </w:pPr>
-      <w:r>
-        <w:rPr>
-          <w:rFonts w:ascii="Roboto" w:hAnsi="Roboto"/>
+    </w:p>
+    <w:p>
+      <w:pPr>
+        <w:rPr>
+          <w:rFonts w:ascii="Arial Nova" w:hAnsi="Arial Nova"/>
+          <w:b/>
+          <w:bCs/>
           <w:sz w:val="27"/>
           <w:szCs w:val="27"/>
           <w:shd w:val="clear" w:color="auto" w:fill="FFFFFF"/>
         </w:rPr>
-        <w:t>O Banco Inter, por sua vez, diz que segue as regulamentações de segurança aplicáveis à natureza do serviço prestado, estando em conformidade com as boas práticas no que se refere à proteção dos dados pessoais de seus clientes.</w:t>
-      </w:r>
-    </w:p>
-    <w:p>
-      <w:pPr>
-        <w:rPr>
-          <w:rFonts w:ascii="Roboto" w:hAnsi="Roboto"/>
+      </w:pPr>
+    </w:p>
+    <w:p>
+      <w:pPr>
+        <w:pStyle w:val="Ttulo1"/>
+        <w:rPr>
+          <w:rFonts w:ascii="Arial Nova" w:hAnsi="Arial Nova"/>
+          <w:shd w:val="clear" w:color="auto" w:fill="FFFFFF"/>
+        </w:rPr>
+      </w:pPr>
+      <w:bookmarkStart w:id="2" w:name="_Toc40609473"/>
+      <w:r>
+        <w:rPr>
+          <w:rFonts w:ascii="Arial Nova" w:hAnsi="Arial Nova"/>
+          <w:shd w:val="clear" w:color="auto" w:fill="FFFFFF"/>
+        </w:rPr>
+        <w:t xml:space="preserve">Possíveis Vulnerabilidades </w:t>
+      </w:r>
+      <w:r>
+        <w:rPr>
+          <w:rFonts w:ascii="Arial Nova" w:hAnsi="Arial Nova"/>
+          <w:shd w:val="clear" w:color="auto" w:fill="FFFFFF"/>
+        </w:rPr>
+        <w:t>Em Uso de nuvens em Bancos</w:t>
+      </w:r>
+      <w:r>
+        <w:rPr>
+          <w:rFonts w:ascii="Arial Nova" w:hAnsi="Arial Nova"/>
+          <w:shd w:val="clear" w:color="auto" w:fill="FFFFFF"/>
+        </w:rPr>
+        <w:t xml:space="preserve"> e Utilização dos dados roubados.</w:t>
+      </w:r>
+      <w:bookmarkEnd w:id="2"/>
+    </w:p>
+    <w:p>
+      <w:pPr>
+        <w:rPr>
+          <w:rFonts w:ascii="Arial Nova" w:hAnsi="Arial Nova"/>
+          <w:b/>
+          <w:bCs/>
           <w:sz w:val="27"/>
           <w:szCs w:val="27"/>
           <w:shd w:val="clear" w:color="auto" w:fill="FFFFFF"/>
@@ -923,11 +1892,8 @@
     </w:p>
     <w:p>
       <w:pPr>
-        <w:jc w:val="center"/>
-        <w:rPr>
-          <w:rFonts w:ascii="Roboto" w:hAnsi="Roboto"/>
-          <w:b/>
-          <w:bCs/>
+        <w:rPr>
+          <w:rFonts w:ascii="Arial Nova" w:hAnsi="Arial Nova"/>
           <w:sz w:val="27"/>
           <w:szCs w:val="27"/>
           <w:shd w:val="clear" w:color="auto" w:fill="FFFFFF"/>
@@ -935,22 +1901,18 @@
       </w:pPr>
       <w:r>
         <w:rPr>
-          <w:rFonts w:ascii="Roboto" w:hAnsi="Roboto"/>
-          <w:b/>
-          <w:bCs/>
+          <w:rFonts w:ascii="Arial Nova" w:hAnsi="Arial Nova"/>
           <w:sz w:val="27"/>
           <w:szCs w:val="27"/>
           <w:shd w:val="clear" w:color="auto" w:fill="FFFFFF"/>
         </w:rPr>
-        <w:lastRenderedPageBreak/>
-        <w:t>Algumas divergências de informações</w:t>
-      </w:r>
-    </w:p>
-    <w:p>
-      <w:pPr>
-        <w:jc w:val="both"/>
-        <w:rPr>
-          <w:rFonts w:ascii="Roboto" w:hAnsi="Roboto"/>
+        <w:t>O uso de computação em nuvem por bancos ainda não foi regulamentado pelo Banco Central, até o momento que ouve a invasão.</w:t>
+      </w:r>
+    </w:p>
+    <w:p>
+      <w:pPr>
+        <w:rPr>
+          <w:rFonts w:ascii="Arial Nova" w:hAnsi="Arial Nova"/>
           <w:sz w:val="27"/>
           <w:szCs w:val="27"/>
           <w:shd w:val="clear" w:color="auto" w:fill="FFFFFF"/>
@@ -958,19 +1920,21 @@
       </w:pPr>
       <w:r>
         <w:rPr>
-          <w:rFonts w:ascii="Roboto" w:hAnsi="Roboto"/>
+          <w:rFonts w:ascii="Arial Nova" w:hAnsi="Arial Nova"/>
           <w:sz w:val="27"/>
           <w:szCs w:val="27"/>
           <w:shd w:val="clear" w:color="auto" w:fill="FFFFFF"/>
         </w:rPr>
-        <w:t>O site TecMundo afirma ter confirmado mais de 81 mil nomes no documento. O hacker afirma que são 300 mil, ou todos os clientes do banco.</w:t>
-      </w:r>
-    </w:p>
-    <w:p>
-      <w:pPr>
-        <w:jc w:val="both"/>
-        <w:rPr>
-          <w:rFonts w:ascii="Roboto" w:hAnsi="Roboto"/>
+        <w:t>O Banco Inter, por sua vez, diz que segue as regulamentações de segurança aplicáveis à natureza do serviço prestado, estando em conformidade com as boas práticas no que se refere à proteção dos dados pessoais de seus clientes.</w:t>
+      </w:r>
+    </w:p>
+    <w:p>
+      <w:pPr>
+        <w:rPr>
+          <w:rFonts w:ascii="Arial Nova" w:hAnsi="Arial Nova"/>
+          <w:b/>
+          <w:bCs/>
+          <w:color w:val="000000" w:themeColor="text1"/>
           <w:sz w:val="27"/>
           <w:szCs w:val="27"/>
           <w:shd w:val="clear" w:color="auto" w:fill="FFFFFF"/>
@@ -979,11 +1943,33 @@
     </w:p>
     <w:p>
       <w:pPr>
-        <w:jc w:val="center"/>
-        <w:rPr>
-          <w:rFonts w:ascii="Roboto" w:hAnsi="Roboto"/>
-          <w:b/>
-          <w:bCs/>
+        <w:pStyle w:val="Ttulo2"/>
+        <w:rPr>
+          <w:rFonts w:ascii="Arial Nova" w:hAnsi="Arial Nova"/>
+          <w:b/>
+          <w:bCs/>
+          <w:color w:val="000000" w:themeColor="text1"/>
+          <w:shd w:val="clear" w:color="auto" w:fill="FFFFFF"/>
+        </w:rPr>
+      </w:pPr>
+      <w:bookmarkStart w:id="3" w:name="_Toc40609474"/>
+      <w:r>
+        <w:rPr>
+          <w:rFonts w:ascii="Arial Nova" w:hAnsi="Arial Nova"/>
+          <w:b/>
+          <w:bCs/>
+          <w:color w:val="000000" w:themeColor="text1"/>
+          <w:shd w:val="clear" w:color="auto" w:fill="FFFFFF"/>
+        </w:rPr>
+        <w:t>Algumas divergências de informações</w:t>
+      </w:r>
+      <w:bookmarkEnd w:id="3"/>
+    </w:p>
+    <w:p>
+      <w:pPr>
+        <w:jc w:val="both"/>
+        <w:rPr>
+          <w:rFonts w:ascii="Arial Nova" w:hAnsi="Arial Nova"/>
           <w:sz w:val="27"/>
           <w:szCs w:val="27"/>
           <w:shd w:val="clear" w:color="auto" w:fill="FFFFFF"/>
@@ -991,146 +1977,1448 @@
       </w:pPr>
       <w:r>
         <w:rPr>
-          <w:rFonts w:ascii="Roboto" w:hAnsi="Roboto"/>
-          <w:b/>
-          <w:bCs/>
+          <w:rFonts w:ascii="Arial Nova" w:hAnsi="Arial Nova"/>
           <w:sz w:val="27"/>
           <w:szCs w:val="27"/>
           <w:shd w:val="clear" w:color="auto" w:fill="FFFFFF"/>
         </w:rPr>
-        <w:t>Forma de Vendas das Informações</w:t>
-      </w:r>
-    </w:p>
-    <w:p>
-      <w:pPr>
-        <w:jc w:val="both"/>
-        <w:rPr>
-          <w:rFonts w:ascii="Roboto" w:hAnsi="Roboto"/>
+        <w:t xml:space="preserve">O site </w:t>
+      </w:r>
+      <w:proofErr w:type="spellStart"/>
+      <w:r>
+        <w:rPr>
+          <w:rFonts w:ascii="Arial Nova" w:hAnsi="Arial Nova"/>
           <w:sz w:val="27"/>
           <w:szCs w:val="27"/>
           <w:shd w:val="clear" w:color="auto" w:fill="FFFFFF"/>
         </w:rPr>
-      </w:pPr>
-      <w:r>
-        <w:rPr>
-          <w:rFonts w:ascii="Roboto" w:hAnsi="Roboto"/>
+        <w:t>TecMundo</w:t>
+      </w:r>
+      <w:proofErr w:type="spellEnd"/>
+      <w:r>
+        <w:rPr>
+          <w:rFonts w:ascii="Arial Nova" w:hAnsi="Arial Nova"/>
           <w:sz w:val="27"/>
           <w:szCs w:val="27"/>
           <w:shd w:val="clear" w:color="auto" w:fill="FFFFFF"/>
         </w:rPr>
-        <w:t xml:space="preserve">Segundo o site Exame </w:t>
-      </w:r>
-      <w:r>
-        <w:rPr>
-          <w:rFonts w:ascii="Roboto" w:hAnsi="Roboto"/>
+        <w:t xml:space="preserve"> afirma ter confirmado mais de 81 mil nomes no documento. O hacker afirma que são 300 mil, ou todos os clientes do banco.</w:t>
+      </w:r>
+    </w:p>
+    <w:p>
+      <w:pPr>
+        <w:jc w:val="both"/>
+        <w:rPr>
+          <w:rFonts w:ascii="Arial Nova" w:hAnsi="Arial Nova"/>
           <w:sz w:val="27"/>
           <w:szCs w:val="27"/>
           <w:shd w:val="clear" w:color="auto" w:fill="FFFFFF"/>
         </w:rPr>
-        <w:t>as informações conseguidas teriam sido posto a venda através da Deep Web, que é uma parte não rastreável da internet usada para transações ilegais, com o preço cobrado na moeda virtual Bitcoin.</w:t>
-      </w:r>
-    </w:p>
-    <w:p>
-      <w:pPr>
-        <w:jc w:val="both"/>
-        <w:rPr>
-          <w:rFonts w:ascii="Roboto" w:hAnsi="Roboto"/>
+      </w:pPr>
+    </w:p>
+    <w:p>
+      <w:pPr>
+        <w:pStyle w:val="Ttulo2"/>
+        <w:rPr>
+          <w:rFonts w:ascii="Arial Nova" w:hAnsi="Arial Nova"/>
+          <w:b/>
+          <w:bCs/>
+          <w:color w:val="000000" w:themeColor="text1"/>
+          <w:shd w:val="clear" w:color="auto" w:fill="FFFFFF"/>
+        </w:rPr>
+      </w:pPr>
+      <w:bookmarkStart w:id="4" w:name="_Toc40609475"/>
+      <w:r>
+        <w:rPr>
+          <w:rFonts w:ascii="Arial Nova" w:hAnsi="Arial Nova"/>
+          <w:b/>
+          <w:bCs/>
+          <w:color w:val="000000" w:themeColor="text1"/>
+          <w:shd w:val="clear" w:color="auto" w:fill="FFFFFF"/>
+        </w:rPr>
+        <w:t>Forma de Vendas das Informações</w:t>
+      </w:r>
+      <w:bookmarkEnd w:id="4"/>
+    </w:p>
+    <w:p>
+      <w:pPr>
+        <w:jc w:val="both"/>
+        <w:rPr>
+          <w:rFonts w:ascii="Arial Nova" w:hAnsi="Arial Nova"/>
           <w:sz w:val="27"/>
           <w:szCs w:val="27"/>
           <w:shd w:val="clear" w:color="auto" w:fill="FFFFFF"/>
         </w:rPr>
       </w:pPr>
-    </w:p>
-    <w:p>
-      <w:pPr>
-        <w:jc w:val="center"/>
-        <w:rPr>
-          <w:rFonts w:ascii="Roboto" w:hAnsi="Roboto"/>
-          <w:b/>
-          <w:bCs/>
+      <w:r>
+        <w:rPr>
+          <w:rFonts w:ascii="Arial Nova" w:hAnsi="Arial Nova"/>
           <w:sz w:val="27"/>
           <w:szCs w:val="27"/>
           <w:shd w:val="clear" w:color="auto" w:fill="FFFFFF"/>
         </w:rPr>
-      </w:pPr>
-      <w:r>
-        <w:rPr>
-          <w:rFonts w:ascii="Roboto" w:hAnsi="Roboto"/>
-          <w:b/>
-          <w:bCs/>
+        <w:t xml:space="preserve">Segundo o site Exame as informações conseguidas teriam sido </w:t>
+      </w:r>
+      <w:proofErr w:type="gramStart"/>
+      <w:r>
+        <w:rPr>
+          <w:rFonts w:ascii="Arial Nova" w:hAnsi="Arial Nova"/>
           <w:sz w:val="27"/>
           <w:szCs w:val="27"/>
           <w:shd w:val="clear" w:color="auto" w:fill="FFFFFF"/>
         </w:rPr>
-        <w:t>Nota do Banco Inter</w:t>
-      </w:r>
-    </w:p>
-    <w:p>
-      <w:pPr>
-        <w:jc w:val="both"/>
-        <w:rPr>
-          <w:rFonts w:ascii="Roboto" w:hAnsi="Roboto"/>
+        <w:t>posto</w:t>
+      </w:r>
+      <w:proofErr w:type="gramEnd"/>
+      <w:r>
+        <w:rPr>
+          <w:rFonts w:ascii="Arial Nova" w:hAnsi="Arial Nova"/>
           <w:sz w:val="27"/>
           <w:szCs w:val="27"/>
           <w:shd w:val="clear" w:color="auto" w:fill="FFFFFF"/>
         </w:rPr>
-      </w:pPr>
-      <w:r>
-        <w:rPr>
-          <w:rFonts w:ascii="Roboto" w:hAnsi="Roboto"/>
+        <w:t xml:space="preserve"> </w:t>
+      </w:r>
+      <w:proofErr w:type="spellStart"/>
+      <w:r>
+        <w:rPr>
+          <w:rFonts w:ascii="Arial Nova" w:hAnsi="Arial Nova"/>
           <w:sz w:val="27"/>
           <w:szCs w:val="27"/>
           <w:shd w:val="clear" w:color="auto" w:fill="FFFFFF"/>
         </w:rPr>
-        <w:t>Em nota</w:t>
-      </w:r>
-      <w:r>
-        <w:rPr>
-          <w:rFonts w:ascii="Roboto" w:hAnsi="Roboto"/>
+        <w:t>a</w:t>
+      </w:r>
+      <w:proofErr w:type="spellEnd"/>
+      <w:r>
+        <w:rPr>
+          <w:rFonts w:ascii="Arial Nova" w:hAnsi="Arial Nova"/>
           <w:sz w:val="27"/>
           <w:szCs w:val="27"/>
           <w:shd w:val="clear" w:color="auto" w:fill="FFFFFF"/>
         </w:rPr>
-        <w:t xml:space="preserve"> o banco Inter</w:t>
-      </w:r>
-      <w:r>
-        <w:rPr>
-          <w:rFonts w:ascii="Roboto" w:hAnsi="Roboto"/>
+        <w:t xml:space="preserve"> venda através da </w:t>
+      </w:r>
+      <w:proofErr w:type="spellStart"/>
+      <w:r>
+        <w:rPr>
+          <w:rFonts w:ascii="Arial Nova" w:hAnsi="Arial Nova"/>
           <w:sz w:val="27"/>
           <w:szCs w:val="27"/>
           <w:shd w:val="clear" w:color="auto" w:fill="FFFFFF"/>
         </w:rPr>
-        <w:t xml:space="preserve"> negou inicialmente que a segurança das informações estaria comprometida ou de sua estrutura </w:t>
-      </w:r>
-      <w:r>
-        <w:rPr>
-          <w:rFonts w:ascii="Roboto" w:hAnsi="Roboto"/>
+        <w:t>Deep</w:t>
+      </w:r>
+      <w:proofErr w:type="spellEnd"/>
+      <w:r>
+        <w:rPr>
+          <w:rFonts w:ascii="Arial Nova" w:hAnsi="Arial Nova"/>
           <w:sz w:val="27"/>
           <w:szCs w:val="27"/>
           <w:shd w:val="clear" w:color="auto" w:fill="FFFFFF"/>
         </w:rPr>
-        <w:t>tecnológica</w:t>
-      </w:r>
-      <w:r>
-        <w:rPr>
-          <w:rFonts w:ascii="Roboto" w:hAnsi="Roboto"/>
+        <w:t xml:space="preserve"> Web, que é uma parte não rastreável da internet usada para transações ilegais, com o preço cobrado na moeda virtual Bitcoin.</w:t>
+      </w:r>
+    </w:p>
+    <w:p>
+      <w:pPr>
+        <w:spacing w:line="259" w:lineRule="auto"/>
+        <w:rPr>
+          <w:rFonts w:ascii="Arial Nova" w:hAnsi="Arial Nova"/>
           <w:sz w:val="27"/>
           <w:szCs w:val="27"/>
           <w:shd w:val="clear" w:color="auto" w:fill="FFFFFF"/>
         </w:rPr>
-        <w:t>, disse também estar sendo vitima de tentativa de extorsão</w:t>
-      </w:r>
-      <w:r>
-        <w:rPr>
-          <w:rFonts w:ascii="Roboto" w:hAnsi="Roboto"/>
+      </w:pPr>
+      <w:r>
+        <w:rPr>
+          <w:rFonts w:ascii="Arial Nova" w:hAnsi="Arial Nova"/>
           <w:sz w:val="27"/>
           <w:szCs w:val="27"/>
           <w:shd w:val="clear" w:color="auto" w:fill="FFFFFF"/>
         </w:rPr>
+        <w:br w:type="page"/>
+      </w:r>
+    </w:p>
+    <w:p>
+      <w:pPr>
+        <w:jc w:val="both"/>
+        <w:rPr>
+          <w:rFonts w:ascii="Arial Nova" w:hAnsi="Arial Nova"/>
+          <w:sz w:val="27"/>
+          <w:szCs w:val="27"/>
+          <w:shd w:val="clear" w:color="auto" w:fill="FFFFFF"/>
+        </w:rPr>
+      </w:pPr>
+    </w:p>
+    <w:p>
+      <w:pPr>
+        <w:pStyle w:val="Ttulo2"/>
+        <w:rPr>
+          <w:rFonts w:ascii="Arial Nova" w:hAnsi="Arial Nova"/>
+          <w:b/>
+          <w:bCs/>
+          <w:color w:val="000000" w:themeColor="text1"/>
+          <w:shd w:val="clear" w:color="auto" w:fill="FFFFFF"/>
+        </w:rPr>
+      </w:pPr>
+      <w:bookmarkStart w:id="5" w:name="_Toc40609476"/>
+      <w:r>
+        <w:rPr>
+          <w:rFonts w:ascii="Arial Nova" w:hAnsi="Arial Nova"/>
+          <w:b/>
+          <w:bCs/>
+          <w:color w:val="000000" w:themeColor="text1"/>
+          <w:shd w:val="clear" w:color="auto" w:fill="FFFFFF"/>
+        </w:rPr>
+        <w:t>Nota do Banco Inter</w:t>
+      </w:r>
+      <w:bookmarkEnd w:id="5"/>
+    </w:p>
+    <w:p>
+      <w:pPr>
+        <w:jc w:val="both"/>
+        <w:rPr>
+          <w:rFonts w:ascii="Arial Nova" w:hAnsi="Arial Nova"/>
+          <w:sz w:val="27"/>
+          <w:szCs w:val="27"/>
+          <w:shd w:val="clear" w:color="auto" w:fill="FFFFFF"/>
+        </w:rPr>
+      </w:pPr>
+      <w:r>
+        <w:rPr>
+          <w:rFonts w:ascii="Arial Nova" w:hAnsi="Arial Nova"/>
+          <w:sz w:val="27"/>
+          <w:szCs w:val="27"/>
+          <w:shd w:val="clear" w:color="auto" w:fill="FFFFFF"/>
+        </w:rPr>
+        <w:t>Em nota</w:t>
+      </w:r>
+      <w:r>
+        <w:rPr>
+          <w:rFonts w:ascii="Arial Nova" w:hAnsi="Arial Nova"/>
+          <w:sz w:val="27"/>
+          <w:szCs w:val="27"/>
+          <w:shd w:val="clear" w:color="auto" w:fill="FFFFFF"/>
+        </w:rPr>
+        <w:t xml:space="preserve"> o banco Inter</w:t>
+      </w:r>
+      <w:r>
+        <w:rPr>
+          <w:rFonts w:ascii="Arial Nova" w:hAnsi="Arial Nova"/>
+          <w:sz w:val="27"/>
+          <w:szCs w:val="27"/>
+          <w:shd w:val="clear" w:color="auto" w:fill="FFFFFF"/>
+        </w:rPr>
+        <w:t xml:space="preserve"> negou inicialmente que a segurança das informações estaria comprometida ou de sua estrutura </w:t>
+      </w:r>
+      <w:r>
+        <w:rPr>
+          <w:rFonts w:ascii="Arial Nova" w:hAnsi="Arial Nova"/>
+          <w:sz w:val="27"/>
+          <w:szCs w:val="27"/>
+          <w:shd w:val="clear" w:color="auto" w:fill="FFFFFF"/>
+        </w:rPr>
+        <w:t>tecnológica</w:t>
+      </w:r>
+      <w:r>
+        <w:rPr>
+          <w:rFonts w:ascii="Arial Nova" w:hAnsi="Arial Nova"/>
+          <w:sz w:val="27"/>
+          <w:szCs w:val="27"/>
+          <w:shd w:val="clear" w:color="auto" w:fill="FFFFFF"/>
+        </w:rPr>
+        <w:t xml:space="preserve">, disse também estar sendo </w:t>
+      </w:r>
+      <w:proofErr w:type="spellStart"/>
+      <w:proofErr w:type="gramStart"/>
+      <w:r>
+        <w:rPr>
+          <w:rFonts w:ascii="Arial Nova" w:hAnsi="Arial Nova"/>
+          <w:sz w:val="27"/>
+          <w:szCs w:val="27"/>
+          <w:shd w:val="clear" w:color="auto" w:fill="FFFFFF"/>
+        </w:rPr>
+        <w:t>vitima</w:t>
+      </w:r>
+      <w:proofErr w:type="spellEnd"/>
+      <w:proofErr w:type="gramEnd"/>
+      <w:r>
+        <w:rPr>
+          <w:rFonts w:ascii="Arial Nova" w:hAnsi="Arial Nova"/>
+          <w:sz w:val="27"/>
+          <w:szCs w:val="27"/>
+          <w:shd w:val="clear" w:color="auto" w:fill="FFFFFF"/>
+        </w:rPr>
+        <w:t xml:space="preserve"> de tentativa de extorsão</w:t>
+      </w:r>
+      <w:r>
+        <w:rPr>
+          <w:rFonts w:ascii="Arial Nova" w:hAnsi="Arial Nova"/>
+          <w:sz w:val="27"/>
+          <w:szCs w:val="27"/>
+          <w:shd w:val="clear" w:color="auto" w:fill="FFFFFF"/>
+        </w:rPr>
         <w:t>, a companhia tomou como medida comunicar o fato as autoridades competentes. Com a investigação correndo em sigilo.</w:t>
       </w:r>
-      <w:bookmarkStart w:id="0" w:name="_GoBack"/>
-      <w:bookmarkEnd w:id="0"/>
+    </w:p>
+    <w:p>
+      <w:pPr>
+        <w:jc w:val="both"/>
+        <w:rPr>
+          <w:rFonts w:ascii="Arial Nova" w:hAnsi="Arial Nova"/>
+          <w:sz w:val="27"/>
+          <w:szCs w:val="27"/>
+          <w:shd w:val="clear" w:color="auto" w:fill="FFFFFF"/>
+        </w:rPr>
+      </w:pPr>
+    </w:p>
+    <w:p>
+      <w:pPr>
+        <w:jc w:val="both"/>
+        <w:rPr>
+          <w:rFonts w:ascii="Arial Nova" w:hAnsi="Arial Nova"/>
+          <w:sz w:val="27"/>
+          <w:szCs w:val="27"/>
+          <w:shd w:val="clear" w:color="auto" w:fill="FFFFFF"/>
+        </w:rPr>
+      </w:pPr>
+    </w:p>
+    <w:p>
+      <w:pPr>
+        <w:jc w:val="both"/>
+        <w:rPr>
+          <w:rFonts w:ascii="Arial Nova" w:hAnsi="Arial Nova"/>
+          <w:sz w:val="27"/>
+          <w:szCs w:val="27"/>
+          <w:shd w:val="clear" w:color="auto" w:fill="FFFFFF"/>
+        </w:rPr>
+      </w:pPr>
+    </w:p>
+    <w:p>
+      <w:pPr>
+        <w:jc w:val="both"/>
+        <w:rPr>
+          <w:rFonts w:ascii="Arial Nova" w:hAnsi="Arial Nova"/>
+          <w:sz w:val="27"/>
+          <w:szCs w:val="27"/>
+          <w:shd w:val="clear" w:color="auto" w:fill="FFFFFF"/>
+        </w:rPr>
+      </w:pPr>
+    </w:p>
+    <w:p>
+      <w:pPr>
+        <w:pStyle w:val="Ttulo1"/>
+        <w:rPr>
+          <w:rFonts w:ascii="Arial Nova" w:hAnsi="Arial Nova"/>
+          <w:shd w:val="clear" w:color="auto" w:fill="FFFFFF"/>
+        </w:rPr>
+      </w:pPr>
+    </w:p>
+    <w:p>
+      <w:pPr>
+        <w:pStyle w:val="Ttulo1"/>
+        <w:rPr>
+          <w:rFonts w:ascii="Arial Nova" w:hAnsi="Arial Nova" w:cs="Arial"/>
+          <w:sz w:val="24"/>
+          <w:szCs w:val="24"/>
+          <w:shd w:val="clear" w:color="auto" w:fill="FFFFFF"/>
+        </w:rPr>
+      </w:pPr>
+      <w:bookmarkStart w:id="6" w:name="_Toc40609477"/>
+      <w:r>
+        <w:rPr>
+          <w:rFonts w:ascii="Arial Nova" w:hAnsi="Arial Nova" w:cs="Arial"/>
+          <w:sz w:val="24"/>
+          <w:szCs w:val="24"/>
+          <w:shd w:val="clear" w:color="auto" w:fill="FFFFFF"/>
+        </w:rPr>
+        <w:t>Tipo de informação obtida pelos hackers</w:t>
+      </w:r>
+      <w:bookmarkEnd w:id="6"/>
+    </w:p>
+    <w:p>
+      <w:pPr>
+        <w:jc w:val="both"/>
+        <w:rPr>
+          <w:rFonts w:ascii="Arial Nova" w:hAnsi="Arial Nova" w:cs="Arial"/>
+          <w:b/>
+          <w:bCs/>
+          <w:sz w:val="24"/>
+          <w:szCs w:val="24"/>
+          <w:shd w:val="clear" w:color="auto" w:fill="FFFFFF"/>
+        </w:rPr>
+      </w:pPr>
+      <w:r>
+        <w:rPr>
+          <w:rFonts w:ascii="Arial Nova" w:hAnsi="Arial Nova" w:cs="Arial"/>
+          <w:b/>
+          <w:bCs/>
+          <w:sz w:val="24"/>
+          <w:szCs w:val="24"/>
+          <w:shd w:val="clear" w:color="auto" w:fill="FFFFFF"/>
+        </w:rPr>
+        <w:t xml:space="preserve">Segundo o site Do </w:t>
+      </w:r>
+      <w:proofErr w:type="spellStart"/>
+      <w:r>
+        <w:rPr>
+          <w:rFonts w:ascii="Arial Nova" w:hAnsi="Arial Nova" w:cs="Arial"/>
+          <w:b/>
+          <w:bCs/>
+          <w:sz w:val="24"/>
+          <w:szCs w:val="24"/>
+          <w:shd w:val="clear" w:color="auto" w:fill="FFFFFF"/>
+        </w:rPr>
+        <w:t>tec</w:t>
+      </w:r>
+      <w:proofErr w:type="spellEnd"/>
+      <w:r>
+        <w:rPr>
+          <w:rFonts w:ascii="Arial Nova" w:hAnsi="Arial Nova" w:cs="Arial"/>
+          <w:b/>
+          <w:bCs/>
+          <w:sz w:val="24"/>
+          <w:szCs w:val="24"/>
+          <w:shd w:val="clear" w:color="auto" w:fill="FFFFFF"/>
+        </w:rPr>
+        <w:t xml:space="preserve"> Mundo afirma que foram enviados a eles um total de 40 Gb de informações e desses 40 Gb 30 Gb seriam dados de correntistas do banco Inter, dados pessoais e informações completas como fichas de cadastro com comprovantes e senhas de cartão.</w:t>
+      </w:r>
+    </w:p>
+    <w:p>
+      <w:pPr>
+        <w:jc w:val="both"/>
+        <w:rPr>
+          <w:rFonts w:ascii="Arial Nova" w:hAnsi="Arial Nova" w:cs="Arial"/>
+          <w:b/>
+          <w:bCs/>
+          <w:sz w:val="24"/>
+          <w:szCs w:val="24"/>
+          <w:shd w:val="clear" w:color="auto" w:fill="FFFFFF"/>
+        </w:rPr>
+      </w:pPr>
+      <w:r>
+        <w:rPr>
+          <w:rFonts w:ascii="Arial Nova" w:hAnsi="Arial Nova" w:cs="Arial"/>
+          <w:b/>
+          <w:bCs/>
+          <w:sz w:val="24"/>
+          <w:szCs w:val="24"/>
+          <w:shd w:val="clear" w:color="auto" w:fill="FFFFFF"/>
+        </w:rPr>
+        <w:t>P</w:t>
+      </w:r>
+      <w:r>
+        <w:rPr>
+          <w:rFonts w:ascii="Arial Nova" w:hAnsi="Arial Nova" w:cs="Arial"/>
+          <w:b/>
+          <w:bCs/>
+          <w:sz w:val="24"/>
+          <w:szCs w:val="24"/>
+          <w:shd w:val="clear" w:color="auto" w:fill="FFFFFF"/>
+        </w:rPr>
+        <w:t>ode- se estacar os:</w:t>
+      </w:r>
+    </w:p>
+    <w:p>
+      <w:pPr>
+        <w:numPr>
+          <w:ilvl w:val="0"/>
+          <w:numId w:val="3"/>
+        </w:numPr>
+        <w:spacing w:after="0" w:line="390" w:lineRule="atLeast"/>
+        <w:ind w:left="0"/>
+        <w:textAlignment w:val="baseline"/>
+        <w:rPr>
+          <w:rFonts w:ascii="Arial Nova" w:eastAsia="Times New Roman" w:hAnsi="Arial Nova" w:cs="Arial"/>
+          <w:color w:val="000000" w:themeColor="text1"/>
+          <w:sz w:val="24"/>
+          <w:szCs w:val="24"/>
+          <w:lang w:eastAsia="pt-BR"/>
+        </w:rPr>
+      </w:pPr>
+      <w:r>
+        <w:rPr>
+          <w:rFonts w:ascii="Arial Nova" w:eastAsia="Times New Roman" w:hAnsi="Arial Nova" w:cs="Arial"/>
+          <w:b/>
+          <w:bCs/>
+          <w:color w:val="000000" w:themeColor="text1"/>
+          <w:sz w:val="24"/>
+          <w:szCs w:val="24"/>
+          <w:bdr w:val="none" w:sz="0" w:space="0" w:color="auto" w:frame="1"/>
+          <w:lang w:eastAsia="pt-BR"/>
+        </w:rPr>
+        <w:t>Dados cadastrais, incluindo código de segurança e senha</w:t>
+      </w:r>
+      <w:r>
+        <w:rPr>
+          <w:rFonts w:ascii="Arial Nova" w:eastAsia="Times New Roman" w:hAnsi="Arial Nova" w:cs="Arial"/>
+          <w:color w:val="000000" w:themeColor="text1"/>
+          <w:sz w:val="24"/>
+          <w:szCs w:val="24"/>
+          <w:lang w:eastAsia="pt-BR"/>
+        </w:rPr>
+        <w:t>, de todos os quase 400.000 clientes e correntistas do Banco Inter</w:t>
+      </w:r>
+    </w:p>
+    <w:p>
+      <w:pPr>
+        <w:numPr>
+          <w:ilvl w:val="0"/>
+          <w:numId w:val="3"/>
+        </w:numPr>
+        <w:spacing w:after="0" w:line="390" w:lineRule="atLeast"/>
+        <w:ind w:left="0"/>
+        <w:textAlignment w:val="baseline"/>
+        <w:rPr>
+          <w:rFonts w:ascii="Arial Nova" w:eastAsia="Times New Roman" w:hAnsi="Arial Nova" w:cs="Arial"/>
+          <w:color w:val="000000" w:themeColor="text1"/>
+          <w:sz w:val="24"/>
+          <w:szCs w:val="24"/>
+          <w:lang w:eastAsia="pt-BR"/>
+        </w:rPr>
+      </w:pPr>
+      <w:r>
+        <w:rPr>
+          <w:rFonts w:ascii="Arial Nova" w:eastAsia="Times New Roman" w:hAnsi="Arial Nova" w:cs="Arial"/>
+          <w:color w:val="000000" w:themeColor="text1"/>
+          <w:sz w:val="24"/>
+          <w:szCs w:val="24"/>
+          <w:lang w:eastAsia="pt-BR"/>
+        </w:rPr>
+        <w:t>Base de cadastro Mastercard com cadastro completo, incluindo </w:t>
+      </w:r>
+      <w:r>
+        <w:rPr>
+          <w:rFonts w:ascii="Arial Nova" w:eastAsia="Times New Roman" w:hAnsi="Arial Nova" w:cs="Arial"/>
+          <w:b/>
+          <w:bCs/>
+          <w:color w:val="000000" w:themeColor="text1"/>
+          <w:sz w:val="24"/>
+          <w:szCs w:val="24"/>
+          <w:bdr w:val="none" w:sz="0" w:space="0" w:color="auto" w:frame="1"/>
+          <w:lang w:eastAsia="pt-BR"/>
+        </w:rPr>
+        <w:t>e-mails, telefones, endereço, nome do pai, nome da mãe, documentos, telefone fixo e celular</w:t>
+      </w:r>
+    </w:p>
+    <w:p>
+      <w:pPr>
+        <w:numPr>
+          <w:ilvl w:val="0"/>
+          <w:numId w:val="3"/>
+        </w:numPr>
+        <w:spacing w:after="0" w:line="390" w:lineRule="atLeast"/>
+        <w:ind w:left="0"/>
+        <w:textAlignment w:val="baseline"/>
+        <w:rPr>
+          <w:rFonts w:ascii="Arial Nova" w:eastAsia="Times New Roman" w:hAnsi="Arial Nova" w:cs="Arial"/>
+          <w:color w:val="000000" w:themeColor="text1"/>
+          <w:sz w:val="24"/>
+          <w:szCs w:val="24"/>
+          <w:lang w:eastAsia="pt-BR"/>
+        </w:rPr>
+      </w:pPr>
+      <w:r>
+        <w:rPr>
+          <w:rFonts w:ascii="Arial Nova" w:eastAsia="Times New Roman" w:hAnsi="Arial Nova" w:cs="Arial"/>
+          <w:b/>
+          <w:bCs/>
+          <w:color w:val="000000" w:themeColor="text1"/>
+          <w:sz w:val="24"/>
+          <w:szCs w:val="24"/>
+          <w:bdr w:val="none" w:sz="0" w:space="0" w:color="auto" w:frame="1"/>
+          <w:lang w:eastAsia="pt-BR"/>
+        </w:rPr>
+        <w:t>Senha dos cartões Mastercard, usados para débito, crédito</w:t>
+      </w:r>
+      <w:r>
+        <w:rPr>
+          <w:rFonts w:ascii="Arial Nova" w:eastAsia="Times New Roman" w:hAnsi="Arial Nova" w:cs="Arial"/>
+          <w:color w:val="000000" w:themeColor="text1"/>
+          <w:sz w:val="24"/>
+          <w:szCs w:val="24"/>
+          <w:lang w:eastAsia="pt-BR"/>
+        </w:rPr>
+        <w:t>, para segundo fator de autenticação de transações como pagamentos de TED e pagamento de boletos</w:t>
+      </w:r>
+    </w:p>
+    <w:p>
+      <w:pPr>
+        <w:numPr>
+          <w:ilvl w:val="0"/>
+          <w:numId w:val="3"/>
+        </w:numPr>
+        <w:spacing w:after="0" w:line="390" w:lineRule="atLeast"/>
+        <w:ind w:left="0"/>
+        <w:textAlignment w:val="baseline"/>
+        <w:rPr>
+          <w:rFonts w:ascii="Arial Nova" w:eastAsia="Times New Roman" w:hAnsi="Arial Nova" w:cs="Arial"/>
+          <w:color w:val="000000" w:themeColor="text1"/>
+          <w:sz w:val="24"/>
+          <w:szCs w:val="24"/>
+          <w:lang w:eastAsia="pt-BR"/>
+        </w:rPr>
+      </w:pPr>
+      <w:r>
+        <w:rPr>
+          <w:rFonts w:ascii="Arial Nova" w:eastAsia="Times New Roman" w:hAnsi="Arial Nova" w:cs="Arial"/>
+          <w:b/>
+          <w:bCs/>
+          <w:color w:val="000000" w:themeColor="text1"/>
+          <w:sz w:val="24"/>
+          <w:szCs w:val="24"/>
+          <w:bdr w:val="none" w:sz="0" w:space="0" w:color="auto" w:frame="1"/>
+          <w:lang w:eastAsia="pt-BR"/>
+        </w:rPr>
+        <w:t>Fluxo de troca de senha do cartão Mastercard</w:t>
+      </w:r>
+      <w:r>
+        <w:rPr>
+          <w:rFonts w:ascii="Arial Nova" w:eastAsia="Times New Roman" w:hAnsi="Arial Nova" w:cs="Arial"/>
+          <w:color w:val="000000" w:themeColor="text1"/>
+          <w:sz w:val="24"/>
+          <w:szCs w:val="24"/>
+          <w:lang w:eastAsia="pt-BR"/>
+        </w:rPr>
+        <w:t>, incluindo senha antiga e senha nova, de todos os clientes, coletado por mais de um mês — “e que ainda está sendo coletado nesse momento”, adiciona o hacker</w:t>
+      </w:r>
+    </w:p>
+    <w:p>
+      <w:pPr>
+        <w:numPr>
+          <w:ilvl w:val="0"/>
+          <w:numId w:val="3"/>
+        </w:numPr>
+        <w:spacing w:after="0" w:line="390" w:lineRule="atLeast"/>
+        <w:ind w:left="0"/>
+        <w:textAlignment w:val="baseline"/>
+        <w:rPr>
+          <w:rFonts w:ascii="Arial Nova" w:eastAsia="Times New Roman" w:hAnsi="Arial Nova" w:cs="Arial"/>
+          <w:color w:val="000000" w:themeColor="text1"/>
+          <w:sz w:val="24"/>
+          <w:szCs w:val="24"/>
+          <w:lang w:eastAsia="pt-BR"/>
+        </w:rPr>
+      </w:pPr>
+      <w:r>
+        <w:rPr>
+          <w:rFonts w:ascii="Arial Nova" w:eastAsia="Times New Roman" w:hAnsi="Arial Nova" w:cs="Arial"/>
+          <w:color w:val="000000" w:themeColor="text1"/>
+          <w:sz w:val="24"/>
+          <w:szCs w:val="24"/>
+          <w:lang w:eastAsia="pt-BR"/>
+        </w:rPr>
+        <w:t>Todos logs transacionais de todas as operações e transações bancárias realizadas por todos os clientes, incluindo </w:t>
+      </w:r>
+      <w:r>
+        <w:rPr>
+          <w:rFonts w:ascii="Arial Nova" w:eastAsia="Times New Roman" w:hAnsi="Arial Nova" w:cs="Arial"/>
+          <w:b/>
+          <w:bCs/>
+          <w:color w:val="000000" w:themeColor="text1"/>
+          <w:sz w:val="24"/>
+          <w:szCs w:val="24"/>
+          <w:bdr w:val="none" w:sz="0" w:space="0" w:color="auto" w:frame="1"/>
+          <w:lang w:eastAsia="pt-BR"/>
+        </w:rPr>
+        <w:t>valor, conta origem, conta destino</w:t>
+      </w:r>
+      <w:r>
+        <w:rPr>
+          <w:rFonts w:ascii="Arial Nova" w:eastAsia="Times New Roman" w:hAnsi="Arial Nova" w:cs="Arial"/>
+          <w:color w:val="000000" w:themeColor="text1"/>
+          <w:sz w:val="24"/>
+          <w:szCs w:val="24"/>
+          <w:lang w:eastAsia="pt-BR"/>
+        </w:rPr>
+        <w:t> a partir de fevereiro, e com algumas recuperações de janeiro;</w:t>
+      </w:r>
+    </w:p>
+    <w:p>
+      <w:pPr>
+        <w:numPr>
+          <w:ilvl w:val="0"/>
+          <w:numId w:val="3"/>
+        </w:numPr>
+        <w:spacing w:after="0" w:line="390" w:lineRule="atLeast"/>
+        <w:ind w:left="0"/>
+        <w:textAlignment w:val="baseline"/>
+        <w:rPr>
+          <w:rFonts w:ascii="Arial Nova" w:eastAsia="Times New Roman" w:hAnsi="Arial Nova" w:cs="Arial"/>
+          <w:color w:val="000000" w:themeColor="text1"/>
+          <w:sz w:val="24"/>
+          <w:szCs w:val="24"/>
+          <w:lang w:eastAsia="pt-BR"/>
+        </w:rPr>
+      </w:pPr>
+      <w:r>
+        <w:rPr>
+          <w:rFonts w:ascii="Arial Nova" w:eastAsia="Times New Roman" w:hAnsi="Arial Nova" w:cs="Arial"/>
+          <w:b/>
+          <w:bCs/>
+          <w:color w:val="000000" w:themeColor="text1"/>
+          <w:sz w:val="24"/>
+          <w:szCs w:val="24"/>
+          <w:bdr w:val="none" w:sz="0" w:space="0" w:color="auto" w:frame="1"/>
+          <w:lang w:eastAsia="pt-BR"/>
+        </w:rPr>
+        <w:lastRenderedPageBreak/>
+        <w:t>Todas as transações, sem exceção, realizadas pelo CD Pro</w:t>
+      </w:r>
+      <w:r>
+        <w:rPr>
+          <w:rFonts w:ascii="Arial Nova" w:eastAsia="Times New Roman" w:hAnsi="Arial Nova" w:cs="Arial"/>
+          <w:color w:val="000000" w:themeColor="text1"/>
+          <w:sz w:val="24"/>
+          <w:szCs w:val="24"/>
+          <w:lang w:eastAsia="pt-BR"/>
+        </w:rPr>
+        <w:t> (o que eles chamam de conta corrente profissional, mas que na prática é apenas a conta digital PJ, pessoa jurídica). “Como esse sistema já nasceu na AWS, o histórico deles é muito maior, e eu copiei todas as transações de junho de 2017 até março de 2018”, adicionou</w:t>
+      </w:r>
+    </w:p>
+    <w:p>
+      <w:pPr>
+        <w:pStyle w:val="PargrafodaLista"/>
+        <w:jc w:val="both"/>
+        <w:rPr>
+          <w:rFonts w:ascii="Arial Nova" w:hAnsi="Arial Nova" w:cs="Arial"/>
+          <w:b/>
+          <w:bCs/>
+          <w:sz w:val="24"/>
+          <w:szCs w:val="24"/>
+          <w:shd w:val="clear" w:color="auto" w:fill="FFFFFF"/>
+        </w:rPr>
+      </w:pPr>
+    </w:p>
+    <w:p>
+      <w:pPr>
+        <w:pStyle w:val="PargrafodaLista"/>
+        <w:jc w:val="both"/>
+        <w:rPr>
+          <w:rFonts w:ascii="Arial Nova" w:hAnsi="Arial Nova" w:cs="Arial"/>
+          <w:b/>
+          <w:bCs/>
+          <w:sz w:val="24"/>
+          <w:szCs w:val="24"/>
+          <w:shd w:val="clear" w:color="auto" w:fill="FFFFFF"/>
+        </w:rPr>
+      </w:pPr>
+    </w:p>
+    <w:p>
+      <w:pPr>
+        <w:pStyle w:val="PargrafodaLista"/>
+        <w:jc w:val="both"/>
+        <w:rPr>
+          <w:rFonts w:ascii="Arial Nova" w:hAnsi="Arial Nova" w:cs="Arial"/>
+          <w:b/>
+          <w:bCs/>
+          <w:sz w:val="24"/>
+          <w:szCs w:val="24"/>
+          <w:shd w:val="clear" w:color="auto" w:fill="FFFFFF"/>
+        </w:rPr>
+      </w:pPr>
+    </w:p>
+    <w:p>
+      <w:pPr>
+        <w:pStyle w:val="PargrafodaLista"/>
+        <w:jc w:val="both"/>
+        <w:rPr>
+          <w:rFonts w:ascii="Arial Nova" w:hAnsi="Arial Nova" w:cs="Arial"/>
+          <w:b/>
+          <w:bCs/>
+          <w:sz w:val="24"/>
+          <w:szCs w:val="24"/>
+          <w:shd w:val="clear" w:color="auto" w:fill="FFFFFF"/>
+        </w:rPr>
+      </w:pPr>
+    </w:p>
+    <w:p>
+      <w:pPr>
+        <w:pStyle w:val="PargrafodaLista"/>
+        <w:jc w:val="both"/>
+        <w:rPr>
+          <w:rFonts w:ascii="Arial Nova" w:hAnsi="Arial Nova" w:cs="Arial"/>
+          <w:b/>
+          <w:bCs/>
+          <w:sz w:val="24"/>
+          <w:szCs w:val="24"/>
+          <w:shd w:val="clear" w:color="auto" w:fill="FFFFFF"/>
+        </w:rPr>
+      </w:pPr>
+    </w:p>
+    <w:p>
+      <w:pPr>
+        <w:pStyle w:val="PargrafodaLista"/>
+        <w:jc w:val="both"/>
+        <w:rPr>
+          <w:rFonts w:ascii="Arial Nova" w:hAnsi="Arial Nova" w:cs="Arial"/>
+          <w:b/>
+          <w:bCs/>
+          <w:sz w:val="24"/>
+          <w:szCs w:val="24"/>
+          <w:shd w:val="clear" w:color="auto" w:fill="FFFFFF"/>
+        </w:rPr>
+      </w:pPr>
+    </w:p>
+    <w:p>
+      <w:pPr>
+        <w:pStyle w:val="PargrafodaLista"/>
+        <w:jc w:val="both"/>
+        <w:rPr>
+          <w:rFonts w:ascii="Arial Nova" w:hAnsi="Arial Nova" w:cs="Arial"/>
+          <w:b/>
+          <w:bCs/>
+          <w:sz w:val="24"/>
+          <w:szCs w:val="24"/>
+          <w:shd w:val="clear" w:color="auto" w:fill="FFFFFF"/>
+        </w:rPr>
+      </w:pPr>
+    </w:p>
+    <w:p>
+      <w:pPr>
+        <w:pStyle w:val="PargrafodaLista"/>
+        <w:jc w:val="both"/>
+        <w:rPr>
+          <w:rFonts w:ascii="Arial Nova" w:hAnsi="Arial Nova" w:cs="Arial"/>
+          <w:b/>
+          <w:bCs/>
+          <w:sz w:val="24"/>
+          <w:szCs w:val="24"/>
+          <w:shd w:val="clear" w:color="auto" w:fill="FFFFFF"/>
+        </w:rPr>
+      </w:pPr>
+    </w:p>
+    <w:p>
+      <w:pPr>
+        <w:pStyle w:val="PargrafodaLista"/>
+        <w:jc w:val="both"/>
+        <w:rPr>
+          <w:rFonts w:ascii="Arial Nova" w:hAnsi="Arial Nova" w:cs="Arial"/>
+          <w:b/>
+          <w:bCs/>
+          <w:sz w:val="24"/>
+          <w:szCs w:val="24"/>
+          <w:shd w:val="clear" w:color="auto" w:fill="FFFFFF"/>
+        </w:rPr>
+      </w:pPr>
+    </w:p>
+    <w:p>
+      <w:pPr>
+        <w:pStyle w:val="PargrafodaLista"/>
+        <w:jc w:val="both"/>
+        <w:rPr>
+          <w:rFonts w:ascii="Arial Nova" w:hAnsi="Arial Nova" w:cs="Arial"/>
+          <w:b/>
+          <w:bCs/>
+          <w:sz w:val="24"/>
+          <w:szCs w:val="24"/>
+          <w:shd w:val="clear" w:color="auto" w:fill="FFFFFF"/>
+        </w:rPr>
+      </w:pPr>
+    </w:p>
+    <w:p>
+      <w:pPr>
+        <w:pStyle w:val="PargrafodaLista"/>
+        <w:jc w:val="both"/>
+        <w:rPr>
+          <w:rFonts w:ascii="Arial Nova" w:hAnsi="Arial Nova" w:cs="Arial"/>
+          <w:b/>
+          <w:bCs/>
+          <w:sz w:val="24"/>
+          <w:szCs w:val="24"/>
+          <w:shd w:val="clear" w:color="auto" w:fill="FFFFFF"/>
+        </w:rPr>
+      </w:pPr>
+    </w:p>
+    <w:p>
+      <w:pPr>
+        <w:pStyle w:val="PargrafodaLista"/>
+        <w:jc w:val="both"/>
+        <w:rPr>
+          <w:rFonts w:ascii="Arial Nova" w:hAnsi="Arial Nova" w:cs="Arial"/>
+          <w:b/>
+          <w:bCs/>
+          <w:sz w:val="24"/>
+          <w:szCs w:val="24"/>
+          <w:shd w:val="clear" w:color="auto" w:fill="FFFFFF"/>
+        </w:rPr>
+      </w:pPr>
+    </w:p>
+    <w:p>
+      <w:pPr>
+        <w:pStyle w:val="PargrafodaLista"/>
+        <w:jc w:val="both"/>
+        <w:rPr>
+          <w:rFonts w:ascii="Arial Nova" w:hAnsi="Arial Nova" w:cs="Arial"/>
+          <w:b/>
+          <w:bCs/>
+          <w:sz w:val="24"/>
+          <w:szCs w:val="24"/>
+          <w:shd w:val="clear" w:color="auto" w:fill="FFFFFF"/>
+        </w:rPr>
+      </w:pPr>
+    </w:p>
+    <w:p>
+      <w:pPr>
+        <w:pStyle w:val="PargrafodaLista"/>
+        <w:jc w:val="both"/>
+        <w:rPr>
+          <w:rFonts w:ascii="Arial Nova" w:hAnsi="Arial Nova" w:cs="Arial"/>
+          <w:b/>
+          <w:bCs/>
+          <w:sz w:val="24"/>
+          <w:szCs w:val="24"/>
+          <w:shd w:val="clear" w:color="auto" w:fill="FFFFFF"/>
+        </w:rPr>
+      </w:pPr>
+    </w:p>
+    <w:p>
+      <w:pPr>
+        <w:pStyle w:val="PargrafodaLista"/>
+        <w:jc w:val="both"/>
+        <w:rPr>
+          <w:rFonts w:ascii="Arial Nova" w:hAnsi="Arial Nova" w:cs="Arial"/>
+          <w:b/>
+          <w:bCs/>
+          <w:sz w:val="24"/>
+          <w:szCs w:val="24"/>
+          <w:shd w:val="clear" w:color="auto" w:fill="FFFFFF"/>
+        </w:rPr>
+      </w:pPr>
+    </w:p>
+    <w:p>
+      <w:pPr>
+        <w:pStyle w:val="PargrafodaLista"/>
+        <w:jc w:val="both"/>
+        <w:rPr>
+          <w:rFonts w:ascii="Arial Nova" w:hAnsi="Arial Nova" w:cs="Arial"/>
+          <w:b/>
+          <w:bCs/>
+          <w:sz w:val="24"/>
+          <w:szCs w:val="24"/>
+          <w:shd w:val="clear" w:color="auto" w:fill="FFFFFF"/>
+        </w:rPr>
+      </w:pPr>
+    </w:p>
+    <w:p>
+      <w:pPr>
+        <w:pStyle w:val="PargrafodaLista"/>
+        <w:jc w:val="both"/>
+        <w:rPr>
+          <w:rFonts w:ascii="Arial Nova" w:hAnsi="Arial Nova" w:cs="Arial"/>
+          <w:b/>
+          <w:bCs/>
+          <w:sz w:val="24"/>
+          <w:szCs w:val="24"/>
+          <w:shd w:val="clear" w:color="auto" w:fill="FFFFFF"/>
+        </w:rPr>
+      </w:pPr>
+    </w:p>
+    <w:p>
+      <w:pPr>
+        <w:pStyle w:val="PargrafodaLista"/>
+        <w:jc w:val="both"/>
+        <w:rPr>
+          <w:rFonts w:ascii="Arial Nova" w:hAnsi="Arial Nova" w:cs="Arial"/>
+          <w:b/>
+          <w:bCs/>
+          <w:sz w:val="24"/>
+          <w:szCs w:val="24"/>
+          <w:shd w:val="clear" w:color="auto" w:fill="FFFFFF"/>
+        </w:rPr>
+      </w:pPr>
+    </w:p>
+    <w:p>
+      <w:pPr>
+        <w:pStyle w:val="PargrafodaLista"/>
+        <w:jc w:val="both"/>
+        <w:rPr>
+          <w:rFonts w:ascii="Arial Nova" w:hAnsi="Arial Nova" w:cs="Arial"/>
+          <w:b/>
+          <w:bCs/>
+          <w:sz w:val="24"/>
+          <w:szCs w:val="24"/>
+          <w:shd w:val="clear" w:color="auto" w:fill="FFFFFF"/>
+        </w:rPr>
+      </w:pPr>
+    </w:p>
+    <w:p>
+      <w:pPr>
+        <w:pStyle w:val="PargrafodaLista"/>
+        <w:jc w:val="both"/>
+        <w:rPr>
+          <w:rFonts w:ascii="Arial Nova" w:hAnsi="Arial Nova" w:cs="Arial"/>
+          <w:b/>
+          <w:bCs/>
+          <w:sz w:val="24"/>
+          <w:szCs w:val="24"/>
+          <w:shd w:val="clear" w:color="auto" w:fill="FFFFFF"/>
+        </w:rPr>
+      </w:pPr>
+    </w:p>
+    <w:p>
+      <w:pPr>
+        <w:pStyle w:val="PargrafodaLista"/>
+        <w:jc w:val="both"/>
+        <w:rPr>
+          <w:rFonts w:ascii="Arial Nova" w:hAnsi="Arial Nova" w:cs="Arial"/>
+          <w:b/>
+          <w:bCs/>
+          <w:sz w:val="24"/>
+          <w:szCs w:val="24"/>
+          <w:shd w:val="clear" w:color="auto" w:fill="FFFFFF"/>
+        </w:rPr>
+      </w:pPr>
+    </w:p>
+    <w:p>
+      <w:pPr>
+        <w:pStyle w:val="PargrafodaLista"/>
+        <w:jc w:val="both"/>
+        <w:rPr>
+          <w:rFonts w:ascii="Arial Nova" w:hAnsi="Arial Nova" w:cs="Arial"/>
+          <w:b/>
+          <w:bCs/>
+          <w:sz w:val="24"/>
+          <w:szCs w:val="24"/>
+          <w:shd w:val="clear" w:color="auto" w:fill="FFFFFF"/>
+        </w:rPr>
+      </w:pPr>
+    </w:p>
+    <w:p>
+      <w:pPr>
+        <w:pStyle w:val="PargrafodaLista"/>
+        <w:jc w:val="both"/>
+        <w:rPr>
+          <w:rFonts w:ascii="Arial Nova" w:hAnsi="Arial Nova" w:cs="Arial"/>
+          <w:b/>
+          <w:bCs/>
+          <w:sz w:val="24"/>
+          <w:szCs w:val="24"/>
+          <w:shd w:val="clear" w:color="auto" w:fill="FFFFFF"/>
+        </w:rPr>
+      </w:pPr>
+    </w:p>
+    <w:p>
+      <w:pPr>
+        <w:pStyle w:val="PargrafodaLista"/>
+        <w:jc w:val="both"/>
+        <w:rPr>
+          <w:rFonts w:ascii="Arial Nova" w:hAnsi="Arial Nova" w:cs="Arial"/>
+          <w:b/>
+          <w:bCs/>
+          <w:sz w:val="24"/>
+          <w:szCs w:val="24"/>
+          <w:shd w:val="clear" w:color="auto" w:fill="FFFFFF"/>
+        </w:rPr>
+      </w:pPr>
+    </w:p>
+    <w:p>
+      <w:pPr>
+        <w:pStyle w:val="PargrafodaLista"/>
+        <w:jc w:val="both"/>
+        <w:rPr>
+          <w:rFonts w:ascii="Arial Nova" w:hAnsi="Arial Nova" w:cs="Arial"/>
+          <w:b/>
+          <w:bCs/>
+          <w:sz w:val="24"/>
+          <w:szCs w:val="24"/>
+          <w:shd w:val="clear" w:color="auto" w:fill="FFFFFF"/>
+        </w:rPr>
+      </w:pPr>
+    </w:p>
+    <w:p>
+      <w:pPr>
+        <w:pStyle w:val="PargrafodaLista"/>
+        <w:jc w:val="both"/>
+        <w:rPr>
+          <w:rFonts w:ascii="Arial Nova" w:hAnsi="Arial Nova" w:cs="Arial"/>
+          <w:b/>
+          <w:bCs/>
+          <w:sz w:val="24"/>
+          <w:szCs w:val="24"/>
+          <w:shd w:val="clear" w:color="auto" w:fill="FFFFFF"/>
+        </w:rPr>
+      </w:pPr>
+    </w:p>
+    <w:p>
+      <w:pPr>
+        <w:pStyle w:val="PargrafodaLista"/>
+        <w:jc w:val="both"/>
+        <w:rPr>
+          <w:rFonts w:ascii="Arial Nova" w:hAnsi="Arial Nova" w:cs="Arial"/>
+          <w:b/>
+          <w:bCs/>
+          <w:sz w:val="24"/>
+          <w:szCs w:val="24"/>
+          <w:shd w:val="clear" w:color="auto" w:fill="FFFFFF"/>
+        </w:rPr>
+      </w:pPr>
+    </w:p>
+    <w:p>
+      <w:pPr>
+        <w:pStyle w:val="PargrafodaLista"/>
+        <w:jc w:val="both"/>
+        <w:rPr>
+          <w:rFonts w:ascii="Arial Nova" w:hAnsi="Arial Nova"/>
+          <w:b/>
+          <w:bCs/>
+        </w:rPr>
+      </w:pPr>
+    </w:p>
+    <w:p>
+      <w:pPr>
+        <w:pStyle w:val="PargrafodaLista"/>
+        <w:jc w:val="both"/>
+        <w:rPr>
+          <w:rFonts w:ascii="Arial Nova" w:hAnsi="Arial Nova"/>
+          <w:b/>
+          <w:bCs/>
+        </w:rPr>
+      </w:pPr>
+    </w:p>
+    <w:p>
+      <w:pPr>
+        <w:pStyle w:val="PargrafodaLista"/>
+        <w:jc w:val="both"/>
+        <w:rPr>
+          <w:rFonts w:ascii="Arial Nova" w:hAnsi="Arial Nova"/>
+          <w:b/>
+          <w:bCs/>
+        </w:rPr>
+      </w:pPr>
+    </w:p>
+    <w:p>
+      <w:pPr>
+        <w:pStyle w:val="PargrafodaLista"/>
+        <w:jc w:val="both"/>
+        <w:rPr>
+          <w:rFonts w:ascii="Arial Nova" w:hAnsi="Arial Nova"/>
+          <w:b/>
+          <w:bCs/>
+        </w:rPr>
+      </w:pPr>
+    </w:p>
+    <w:p>
+      <w:pPr>
+        <w:pStyle w:val="PargrafodaLista"/>
+        <w:jc w:val="both"/>
+        <w:rPr>
+          <w:rFonts w:ascii="Arial Nova" w:hAnsi="Arial Nova"/>
+          <w:b/>
+          <w:bCs/>
+        </w:rPr>
+      </w:pPr>
+    </w:p>
+    <w:p>
+      <w:pPr>
+        <w:pStyle w:val="PargrafodaLista"/>
+        <w:jc w:val="both"/>
+        <w:rPr>
+          <w:rFonts w:ascii="Arial Nova" w:hAnsi="Arial Nova"/>
+          <w:b/>
+          <w:bCs/>
+        </w:rPr>
+      </w:pPr>
+    </w:p>
+    <w:p>
+      <w:pPr>
+        <w:pStyle w:val="PargrafodaLista"/>
+        <w:jc w:val="both"/>
+        <w:rPr>
+          <w:rFonts w:ascii="Arial Nova" w:hAnsi="Arial Nova"/>
+          <w:b/>
+          <w:bCs/>
+        </w:rPr>
+      </w:pPr>
+    </w:p>
+    <w:p>
+      <w:pPr>
+        <w:pStyle w:val="PargrafodaLista"/>
+        <w:jc w:val="both"/>
+        <w:rPr>
+          <w:rFonts w:ascii="Arial Nova" w:hAnsi="Arial Nova"/>
+          <w:b/>
+          <w:bCs/>
+        </w:rPr>
+      </w:pPr>
+    </w:p>
+    <w:p>
+      <w:pPr>
+        <w:pStyle w:val="PargrafodaLista"/>
+        <w:jc w:val="both"/>
+        <w:rPr>
+          <w:rFonts w:ascii="Arial Nova" w:hAnsi="Arial Nova"/>
+          <w:b/>
+          <w:bCs/>
+        </w:rPr>
+      </w:pPr>
+    </w:p>
+    <w:p>
+      <w:pPr>
+        <w:pStyle w:val="PargrafodaLista"/>
+        <w:jc w:val="both"/>
+        <w:rPr>
+          <w:rFonts w:ascii="Arial Nova" w:hAnsi="Arial Nova"/>
+          <w:b/>
+          <w:bCs/>
+        </w:rPr>
+      </w:pPr>
+    </w:p>
+    <w:p>
+      <w:pPr>
+        <w:pStyle w:val="PargrafodaLista"/>
+        <w:jc w:val="both"/>
+        <w:rPr>
+          <w:rFonts w:ascii="Arial Nova" w:hAnsi="Arial Nova"/>
+          <w:b/>
+          <w:bCs/>
+        </w:rPr>
+      </w:pPr>
+    </w:p>
+    <w:p>
+      <w:pPr>
+        <w:pStyle w:val="PargrafodaLista"/>
+        <w:jc w:val="both"/>
+        <w:rPr>
+          <w:rFonts w:ascii="Arial Nova" w:hAnsi="Arial Nova"/>
+          <w:b/>
+          <w:bCs/>
+        </w:rPr>
+      </w:pPr>
+    </w:p>
+    <w:p>
+      <w:pPr>
+        <w:pStyle w:val="PargrafodaLista"/>
+        <w:jc w:val="both"/>
+        <w:rPr>
+          <w:rFonts w:ascii="Arial Nova" w:hAnsi="Arial Nova"/>
+          <w:b/>
+          <w:bCs/>
+        </w:rPr>
+      </w:pPr>
+    </w:p>
+    <w:p>
+      <w:pPr>
+        <w:pStyle w:val="Ttulo2"/>
+        <w:rPr>
+          <w:color w:val="000000" w:themeColor="text1"/>
+        </w:rPr>
+      </w:pPr>
+      <w:bookmarkStart w:id="7" w:name="_Toc40609478"/>
+      <w:r>
+        <w:rPr>
+          <w:color w:val="000000" w:themeColor="text1"/>
+        </w:rPr>
+        <w:lastRenderedPageBreak/>
+        <w:t>Referencias Bibliográfica.</w:t>
+      </w:r>
+      <w:bookmarkEnd w:id="7"/>
+    </w:p>
+    <w:p>
+      <w:pPr>
+        <w:pStyle w:val="PargrafodaLista"/>
+        <w:jc w:val="both"/>
+        <w:rPr>
+          <w:rFonts w:ascii="Arial Nova" w:hAnsi="Arial Nova" w:cs="Arial"/>
+          <w:b/>
+          <w:bCs/>
+          <w:sz w:val="24"/>
+          <w:szCs w:val="24"/>
+          <w:u w:val="single"/>
+          <w:shd w:val="clear" w:color="auto" w:fill="FFFFFF"/>
+        </w:rPr>
+      </w:pPr>
+    </w:p>
+    <w:p>
+      <w:pPr>
+        <w:rPr>
+          <w:rFonts w:ascii="Arial Nova" w:hAnsi="Arial Nova"/>
+        </w:rPr>
+      </w:pPr>
+      <w:r>
+        <w:rPr>
+          <w:rFonts w:ascii="Arial Nova" w:hAnsi="Arial Nova"/>
+        </w:rPr>
+        <w:t>B</w:t>
+      </w:r>
+      <w:r>
+        <w:rPr>
+          <w:rFonts w:ascii="Arial Nova" w:hAnsi="Arial Nova"/>
+        </w:rPr>
+        <w:t>TX</w:t>
+      </w:r>
+      <w:r>
+        <w:rPr>
+          <w:rFonts w:ascii="Arial Nova" w:hAnsi="Arial Nova"/>
+        </w:rPr>
+        <w:t xml:space="preserve"> Informática, </w:t>
+      </w:r>
+      <w:r>
+        <w:rPr>
+          <w:rFonts w:ascii="Arial Nova" w:hAnsi="Arial Nova" w:cs="Arial"/>
+        </w:rPr>
+        <w:t>Ataque Hacker no Banco Inter vazam dados de milhares de clientes</w:t>
+      </w:r>
+      <w:r>
+        <w:rPr>
+          <w:rFonts w:ascii="Arial Nova" w:hAnsi="Arial Nova"/>
+        </w:rPr>
+        <w:t>&lt;https://www.btxinformatica.com.br/ataque-hacker-no-banco-inter-vazam-dados-de-milhares-de-clientes/ &gt;acessado em 17/05/2020</w:t>
+      </w:r>
+    </w:p>
+    <w:p>
+      <w:pPr>
+        <w:rPr>
+          <w:rFonts w:ascii="Arial Nova" w:hAnsi="Arial Nova"/>
+        </w:rPr>
+      </w:pPr>
+    </w:p>
+    <w:p>
+      <w:pPr>
+        <w:rPr>
+          <w:rFonts w:ascii="Arial Nova" w:hAnsi="Arial Nova" w:cs="Arial"/>
+          <w:color w:val="000000" w:themeColor="text1"/>
+        </w:rPr>
+      </w:pPr>
+      <w:r>
+        <w:rPr>
+          <w:rFonts w:ascii="Arial Nova" w:hAnsi="Arial Nova"/>
+        </w:rPr>
+        <w:t>UOL,</w:t>
+      </w:r>
+      <w:r>
+        <w:rPr>
+          <w:rFonts w:ascii="Arial" w:hAnsi="Arial" w:cs="Arial"/>
+          <w:color w:val="000000" w:themeColor="text1"/>
+        </w:rPr>
+        <w:t xml:space="preserve"> </w:t>
+      </w:r>
+      <w:r>
+        <w:rPr>
+          <w:rFonts w:ascii="Arial" w:hAnsi="Arial" w:cs="Arial"/>
+          <w:color w:val="000000" w:themeColor="text1"/>
+        </w:rPr>
+        <w:t>Banco Inter confirma vazamento de dados e culpa "pessoa autorizada</w:t>
+      </w:r>
+      <w:r>
+        <w:rPr>
+          <w:rFonts w:ascii="Arial Nova" w:hAnsi="Arial Nova" w:cs="Arial"/>
+          <w:color w:val="000000" w:themeColor="text1"/>
+        </w:rPr>
+        <w:t>&lt;</w:t>
+      </w:r>
+      <w:r>
+        <w:rPr>
+          <w:rFonts w:ascii="Arial Nova" w:hAnsi="Arial Nova" w:cs="Arial"/>
+          <w:color w:val="000000" w:themeColor="text1"/>
+        </w:rPr>
+        <w:t xml:space="preserve"> https://www.uol.com.br/tilt/noticias/redacao/2018/08/17/banco-inter-confirma-vazamento-de-dados-apos-ataque-hacker.htm?cmpid=copiaecola</w:t>
+      </w:r>
+      <w:r>
+        <w:rPr>
+          <w:rFonts w:ascii="Arial Nova" w:hAnsi="Arial Nova" w:cs="Arial"/>
+          <w:color w:val="000000" w:themeColor="text1"/>
+        </w:rPr>
+        <w:t>&gt; -acesso</w:t>
+      </w:r>
+      <w:r>
+        <w:rPr>
+          <w:rFonts w:ascii="Arial Nova" w:hAnsi="Arial Nova" w:cs="Arial"/>
+          <w:color w:val="000000" w:themeColor="text1"/>
+        </w:rPr>
+        <w:t xml:space="preserve"> em 09/05/2020</w:t>
+      </w:r>
+    </w:p>
+    <w:p>
+      <w:pPr>
+        <w:rPr>
+          <w:rFonts w:ascii="Arial" w:hAnsi="Arial" w:cs="Arial"/>
+          <w:color w:val="000000" w:themeColor="text1"/>
+          <w:sz w:val="24"/>
+          <w:szCs w:val="24"/>
+        </w:rPr>
+      </w:pPr>
+      <w:r>
+        <w:rPr>
+          <w:rFonts w:ascii="Arial Nova" w:hAnsi="Arial Nova" w:cs="Arial"/>
+          <w:color w:val="000000" w:themeColor="text1"/>
+        </w:rPr>
+        <w:t xml:space="preserve">TUDO CELULAR, </w:t>
+      </w:r>
+      <w:r>
+        <w:rPr>
+          <w:rFonts w:ascii="Arial Nova" w:hAnsi="Arial Nova" w:cs="Arial"/>
+          <w:color w:val="000000" w:themeColor="text1"/>
+        </w:rPr>
+        <w:t xml:space="preserve">De novo Banco Inter deixou dados </w:t>
+      </w:r>
+      <w:proofErr w:type="gramStart"/>
+      <w:r>
+        <w:rPr>
+          <w:rFonts w:ascii="Arial Nova" w:hAnsi="Arial Nova" w:cs="Arial"/>
+          <w:color w:val="000000" w:themeColor="text1"/>
+        </w:rPr>
+        <w:t>de  1</w:t>
+      </w:r>
+      <w:proofErr w:type="gramEnd"/>
+      <w:r>
+        <w:rPr>
+          <w:rFonts w:ascii="Arial Nova" w:hAnsi="Arial Nova" w:cs="Arial"/>
+          <w:color w:val="000000" w:themeColor="text1"/>
+        </w:rPr>
+        <w:t>,45 milhão de clientes expostos.</w:t>
+      </w:r>
+      <w:r>
+        <w:rPr>
+          <w:rFonts w:ascii="Arial" w:hAnsi="Arial" w:cs="Arial"/>
+          <w:color w:val="000000" w:themeColor="text1"/>
+          <w:sz w:val="24"/>
+          <w:szCs w:val="24"/>
+        </w:rPr>
+        <w:t>&lt;</w:t>
+      </w:r>
+      <w:r>
+        <w:rPr>
+          <w:rFonts w:ascii="Arial" w:hAnsi="Arial" w:cs="Arial"/>
+          <w:color w:val="000000" w:themeColor="text1"/>
+          <w:sz w:val="24"/>
+          <w:szCs w:val="24"/>
+        </w:rPr>
+        <w:t>https://www.tudocelular.com/seguranca/noticias/n138074/banco-inter-vazamento-dados.html</w:t>
+      </w:r>
+      <w:r>
+        <w:rPr>
+          <w:rFonts w:ascii="Arial" w:hAnsi="Arial" w:cs="Arial"/>
+          <w:color w:val="000000" w:themeColor="text1"/>
+          <w:sz w:val="24"/>
+          <w:szCs w:val="24"/>
+        </w:rPr>
+        <w:t>&gt; ace</w:t>
+      </w:r>
+      <w:r>
+        <w:rPr>
+          <w:rFonts w:ascii="Arial" w:hAnsi="Arial" w:cs="Arial"/>
+          <w:color w:val="000000" w:themeColor="text1"/>
+          <w:sz w:val="24"/>
+          <w:szCs w:val="24"/>
+        </w:rPr>
+        <w:t>ssado em 08/05/2020</w:t>
+      </w:r>
+    </w:p>
+    <w:p>
+      <w:pPr>
+        <w:pStyle w:val="PargrafodaLista"/>
+        <w:jc w:val="both"/>
+        <w:rPr>
+          <w:rFonts w:ascii="Arial Nova" w:hAnsi="Arial Nova" w:cs="Arial"/>
+          <w:b/>
+          <w:bCs/>
+          <w:sz w:val="24"/>
+          <w:szCs w:val="24"/>
+          <w:shd w:val="clear" w:color="auto" w:fill="FFFFFF"/>
+        </w:rPr>
+      </w:pPr>
     </w:p>
     <w:sectPr>
       <w:headerReference w:type="default" r:id="rId11"/>
@@ -1215,9 +3503,9 @@
 <file path=word/numbering.xml><?xml version="1.0" encoding="utf-8"?>
 <w:numbering xmlns:wpc="http://schemas.microsoft.com/office/word/2010/wordprocessingCanvas" xmlns:cx="http://schemas.microsoft.com/office/drawing/2014/chartex" xmlns:cx1="http://schemas.microsoft.com/office/drawing/2015/9/8/chartex" xmlns:cx2="http://schemas.microsoft.com/office/drawing/2015/10/21/chartex" xmlns:cx3="http://schemas.microsoft.com/office/drawing/2016/5/9/chartex" xmlns:cx4="http://schemas.microsoft.com/office/drawing/2016/5/10/chartex" xmlns:cx5="http://schemas.microsoft.com/office/drawing/2016/5/11/chartex" xmlns:cx6="http://schemas.microsoft.com/office/drawing/2016/5/12/chartex" xmlns:cx7="http://schemas.microsoft.com/office/drawing/2016/5/13/chartex" xmlns:cx8="http://schemas.microsoft.com/office/drawing/2016/5/14/chartex" xmlns:mc="http://schemas.openxmlformats.org/markup-compatibility/2006" xmlns:aink="http://schemas.microsoft.com/office/drawing/2016/ink" xmlns:am3d="http://schemas.microsoft.com/office/drawing/2017/model3d" xmlns:o="urn:schemas-microsoft-com:office:office" xmlns:r="http://schemas.openxmlformats.org/officeDocument/2006/relationships" xmlns:m="http://schemas.openxmlformats.org/officeDocument/2006/math" xmlns:v="urn:schemas-microsoft-com:vml" xmlns:wp14="http://schemas.microsoft.com/office/word/2010/wordprocessingDrawing" xmlns:wp="http://schemas.openxmlformats.org/drawingml/2006/wordprocessingDrawing" xmlns:w10="urn:schemas-microsoft-com:office:word" xmlns:w="http://schemas.openxmlformats.org/wordprocessingml/2006/main" xmlns:w14="http://schemas.microsoft.com/office/word/2010/wordml" xmlns:w15="http://schemas.microsoft.com/office/word/2012/wordml" xmlns:w16cex="http://schemas.microsoft.com/office/word/2018/wordml/cex" xmlns:w16cid="http://schemas.microsoft.com/office/word/2016/wordml/cid" xmlns:w16="http://schemas.microsoft.com/office/word/2018/wordml" xmlns:w16se="http://schemas.microsoft.com/office/word/2015/wordml/symex" xmlns:wpg="http://schemas.microsoft.com/office/word/2010/wordprocessingGroup" xmlns:wpi="http://schemas.microsoft.com/office/word/2010/wordprocessingInk" xmlns:wne="http://schemas.microsoft.com/office/word/2006/wordml" xmlns:wps="http://schemas.microsoft.com/office/word/2010/wordprocessingShape" mc:Ignorable="w14 w15 w16se w16cid w16 w16cex wp14">
   <w:abstractNum w:abstractNumId="0" w15:restartNumberingAfterBreak="0">
-    <w:nsid w:val="7B000698"/>
+    <w:nsid w:val="349D343E"/>
     <w:multiLevelType w:val="hybridMultilevel"/>
-    <w:tmpl w:val="30A220BC"/>
+    <w:tmpl w:val="E06AC666"/>
     <w:lvl w:ilvl="0" w:tplc="04160001">
       <w:start w:val="1"/>
       <w:numFmt w:val="bullet"/>
@@ -1327,8 +3615,276 @@
       </w:rPr>
     </w:lvl>
   </w:abstractNum>
+  <w:abstractNum w:abstractNumId="1" w15:restartNumberingAfterBreak="0">
+    <w:nsid w:val="5C7D7520"/>
+    <w:multiLevelType w:val="multilevel"/>
+    <w:tmpl w:val="473AD90E"/>
+    <w:lvl w:ilvl="0">
+      <w:start w:val="1"/>
+      <w:numFmt w:val="bullet"/>
+      <w:lvlText w:val=""/>
+      <w:lvlJc w:val="left"/>
+      <w:pPr>
+        <w:tabs>
+          <w:tab w:val="num" w:pos="720"/>
+        </w:tabs>
+        <w:ind w:left="720" w:hanging="360"/>
+      </w:pPr>
+      <w:rPr>
+        <w:rFonts w:ascii="Symbol" w:hAnsi="Symbol" w:hint="default"/>
+        <w:sz w:val="20"/>
+      </w:rPr>
+    </w:lvl>
+    <w:lvl w:ilvl="1" w:tentative="1">
+      <w:start w:val="1"/>
+      <w:numFmt w:val="bullet"/>
+      <w:lvlText w:val=""/>
+      <w:lvlJc w:val="left"/>
+      <w:pPr>
+        <w:tabs>
+          <w:tab w:val="num" w:pos="1440"/>
+        </w:tabs>
+        <w:ind w:left="1440" w:hanging="360"/>
+      </w:pPr>
+      <w:rPr>
+        <w:rFonts w:ascii="Symbol" w:hAnsi="Symbol" w:hint="default"/>
+        <w:sz w:val="20"/>
+      </w:rPr>
+    </w:lvl>
+    <w:lvl w:ilvl="2" w:tentative="1">
+      <w:start w:val="1"/>
+      <w:numFmt w:val="bullet"/>
+      <w:lvlText w:val=""/>
+      <w:lvlJc w:val="left"/>
+      <w:pPr>
+        <w:tabs>
+          <w:tab w:val="num" w:pos="2160"/>
+        </w:tabs>
+        <w:ind w:left="2160" w:hanging="360"/>
+      </w:pPr>
+      <w:rPr>
+        <w:rFonts w:ascii="Symbol" w:hAnsi="Symbol" w:hint="default"/>
+        <w:sz w:val="20"/>
+      </w:rPr>
+    </w:lvl>
+    <w:lvl w:ilvl="3" w:tentative="1">
+      <w:start w:val="1"/>
+      <w:numFmt w:val="bullet"/>
+      <w:lvlText w:val=""/>
+      <w:lvlJc w:val="left"/>
+      <w:pPr>
+        <w:tabs>
+          <w:tab w:val="num" w:pos="2880"/>
+        </w:tabs>
+        <w:ind w:left="2880" w:hanging="360"/>
+      </w:pPr>
+      <w:rPr>
+        <w:rFonts w:ascii="Symbol" w:hAnsi="Symbol" w:hint="default"/>
+        <w:sz w:val="20"/>
+      </w:rPr>
+    </w:lvl>
+    <w:lvl w:ilvl="4" w:tentative="1">
+      <w:start w:val="1"/>
+      <w:numFmt w:val="bullet"/>
+      <w:lvlText w:val=""/>
+      <w:lvlJc w:val="left"/>
+      <w:pPr>
+        <w:tabs>
+          <w:tab w:val="num" w:pos="3600"/>
+        </w:tabs>
+        <w:ind w:left="3600" w:hanging="360"/>
+      </w:pPr>
+      <w:rPr>
+        <w:rFonts w:ascii="Symbol" w:hAnsi="Symbol" w:hint="default"/>
+        <w:sz w:val="20"/>
+      </w:rPr>
+    </w:lvl>
+    <w:lvl w:ilvl="5" w:tentative="1">
+      <w:start w:val="1"/>
+      <w:numFmt w:val="bullet"/>
+      <w:lvlText w:val=""/>
+      <w:lvlJc w:val="left"/>
+      <w:pPr>
+        <w:tabs>
+          <w:tab w:val="num" w:pos="4320"/>
+        </w:tabs>
+        <w:ind w:left="4320" w:hanging="360"/>
+      </w:pPr>
+      <w:rPr>
+        <w:rFonts w:ascii="Symbol" w:hAnsi="Symbol" w:hint="default"/>
+        <w:sz w:val="20"/>
+      </w:rPr>
+    </w:lvl>
+    <w:lvl w:ilvl="6" w:tentative="1">
+      <w:start w:val="1"/>
+      <w:numFmt w:val="bullet"/>
+      <w:lvlText w:val=""/>
+      <w:lvlJc w:val="left"/>
+      <w:pPr>
+        <w:tabs>
+          <w:tab w:val="num" w:pos="5040"/>
+        </w:tabs>
+        <w:ind w:left="5040" w:hanging="360"/>
+      </w:pPr>
+      <w:rPr>
+        <w:rFonts w:ascii="Symbol" w:hAnsi="Symbol" w:hint="default"/>
+        <w:sz w:val="20"/>
+      </w:rPr>
+    </w:lvl>
+    <w:lvl w:ilvl="7" w:tentative="1">
+      <w:start w:val="1"/>
+      <w:numFmt w:val="bullet"/>
+      <w:lvlText w:val=""/>
+      <w:lvlJc w:val="left"/>
+      <w:pPr>
+        <w:tabs>
+          <w:tab w:val="num" w:pos="5760"/>
+        </w:tabs>
+        <w:ind w:left="5760" w:hanging="360"/>
+      </w:pPr>
+      <w:rPr>
+        <w:rFonts w:ascii="Symbol" w:hAnsi="Symbol" w:hint="default"/>
+        <w:sz w:val="20"/>
+      </w:rPr>
+    </w:lvl>
+    <w:lvl w:ilvl="8" w:tentative="1">
+      <w:start w:val="1"/>
+      <w:numFmt w:val="bullet"/>
+      <w:lvlText w:val=""/>
+      <w:lvlJc w:val="left"/>
+      <w:pPr>
+        <w:tabs>
+          <w:tab w:val="num" w:pos="6480"/>
+        </w:tabs>
+        <w:ind w:left="6480" w:hanging="360"/>
+      </w:pPr>
+      <w:rPr>
+        <w:rFonts w:ascii="Symbol" w:hAnsi="Symbol" w:hint="default"/>
+        <w:sz w:val="20"/>
+      </w:rPr>
+    </w:lvl>
+  </w:abstractNum>
+  <w:abstractNum w:abstractNumId="2" w15:restartNumberingAfterBreak="0">
+    <w:nsid w:val="7B000698"/>
+    <w:multiLevelType w:val="hybridMultilevel"/>
+    <w:tmpl w:val="30A220BC"/>
+    <w:lvl w:ilvl="0" w:tplc="04160001">
+      <w:start w:val="1"/>
+      <w:numFmt w:val="bullet"/>
+      <w:lvlText w:val=""/>
+      <w:lvlJc w:val="left"/>
+      <w:pPr>
+        <w:ind w:left="720" w:hanging="360"/>
+      </w:pPr>
+      <w:rPr>
+        <w:rFonts w:ascii="Symbol" w:hAnsi="Symbol" w:hint="default"/>
+      </w:rPr>
+    </w:lvl>
+    <w:lvl w:ilvl="1" w:tplc="04160003" w:tentative="1">
+      <w:start w:val="1"/>
+      <w:numFmt w:val="bullet"/>
+      <w:lvlText w:val="o"/>
+      <w:lvlJc w:val="left"/>
+      <w:pPr>
+        <w:ind w:left="1440" w:hanging="360"/>
+      </w:pPr>
+      <w:rPr>
+        <w:rFonts w:ascii="Courier New" w:hAnsi="Courier New" w:cs="Courier New" w:hint="default"/>
+      </w:rPr>
+    </w:lvl>
+    <w:lvl w:ilvl="2" w:tplc="04160005" w:tentative="1">
+      <w:start w:val="1"/>
+      <w:numFmt w:val="bullet"/>
+      <w:lvlText w:val=""/>
+      <w:lvlJc w:val="left"/>
+      <w:pPr>
+        <w:ind w:left="2160" w:hanging="360"/>
+      </w:pPr>
+      <w:rPr>
+        <w:rFonts w:ascii="Wingdings" w:hAnsi="Wingdings" w:hint="default"/>
+      </w:rPr>
+    </w:lvl>
+    <w:lvl w:ilvl="3" w:tplc="04160001" w:tentative="1">
+      <w:start w:val="1"/>
+      <w:numFmt w:val="bullet"/>
+      <w:lvlText w:val=""/>
+      <w:lvlJc w:val="left"/>
+      <w:pPr>
+        <w:ind w:left="2880" w:hanging="360"/>
+      </w:pPr>
+      <w:rPr>
+        <w:rFonts w:ascii="Symbol" w:hAnsi="Symbol" w:hint="default"/>
+      </w:rPr>
+    </w:lvl>
+    <w:lvl w:ilvl="4" w:tplc="04160003" w:tentative="1">
+      <w:start w:val="1"/>
+      <w:numFmt w:val="bullet"/>
+      <w:lvlText w:val="o"/>
+      <w:lvlJc w:val="left"/>
+      <w:pPr>
+        <w:ind w:left="3600" w:hanging="360"/>
+      </w:pPr>
+      <w:rPr>
+        <w:rFonts w:ascii="Courier New" w:hAnsi="Courier New" w:cs="Courier New" w:hint="default"/>
+      </w:rPr>
+    </w:lvl>
+    <w:lvl w:ilvl="5" w:tplc="04160005" w:tentative="1">
+      <w:start w:val="1"/>
+      <w:numFmt w:val="bullet"/>
+      <w:lvlText w:val=""/>
+      <w:lvlJc w:val="left"/>
+      <w:pPr>
+        <w:ind w:left="4320" w:hanging="360"/>
+      </w:pPr>
+      <w:rPr>
+        <w:rFonts w:ascii="Wingdings" w:hAnsi="Wingdings" w:hint="default"/>
+      </w:rPr>
+    </w:lvl>
+    <w:lvl w:ilvl="6" w:tplc="04160001" w:tentative="1">
+      <w:start w:val="1"/>
+      <w:numFmt w:val="bullet"/>
+      <w:lvlText w:val=""/>
+      <w:lvlJc w:val="left"/>
+      <w:pPr>
+        <w:ind w:left="5040" w:hanging="360"/>
+      </w:pPr>
+      <w:rPr>
+        <w:rFonts w:ascii="Symbol" w:hAnsi="Symbol" w:hint="default"/>
+      </w:rPr>
+    </w:lvl>
+    <w:lvl w:ilvl="7" w:tplc="04160003" w:tentative="1">
+      <w:start w:val="1"/>
+      <w:numFmt w:val="bullet"/>
+      <w:lvlText w:val="o"/>
+      <w:lvlJc w:val="left"/>
+      <w:pPr>
+        <w:ind w:left="5760" w:hanging="360"/>
+      </w:pPr>
+      <w:rPr>
+        <w:rFonts w:ascii="Courier New" w:hAnsi="Courier New" w:cs="Courier New" w:hint="default"/>
+      </w:rPr>
+    </w:lvl>
+    <w:lvl w:ilvl="8" w:tplc="04160005" w:tentative="1">
+      <w:start w:val="1"/>
+      <w:numFmt w:val="bullet"/>
+      <w:lvlText w:val=""/>
+      <w:lvlJc w:val="left"/>
+      <w:pPr>
+        <w:ind w:left="6480" w:hanging="360"/>
+      </w:pPr>
+      <w:rPr>
+        <w:rFonts w:ascii="Wingdings" w:hAnsi="Wingdings" w:hint="default"/>
+      </w:rPr>
+    </w:lvl>
+  </w:abstractNum>
   <w:num w:numId="1">
+    <w:abstractNumId w:val="2"/>
+  </w:num>
+  <w:num w:numId="2">
     <w:abstractNumId w:val="0"/>
+  </w:num>
+  <w:num w:numId="3">
+    <w:abstractNumId w:val="1"/>
   </w:num>
 </w:numbering>
 </file>
@@ -1736,6 +4292,49 @@
       <w:spacing w:line="256" w:lineRule="auto"/>
     </w:pPr>
   </w:style>
+  <w:style w:type="paragraph" w:styleId="Ttulo1">
+    <w:name w:val="heading 1"/>
+    <w:basedOn w:val="Normal"/>
+    <w:link w:val="Ttulo1Char"/>
+    <w:uiPriority w:val="9"/>
+    <w:qFormat/>
+    <w:rsid w:val="00D51A7D"/>
+    <w:pPr>
+      <w:spacing w:before="100" w:beforeAutospacing="1" w:after="100" w:afterAutospacing="1" w:line="240" w:lineRule="auto"/>
+      <w:outlineLvl w:val="0"/>
+    </w:pPr>
+    <w:rPr>
+      <w:rFonts w:ascii="Times New Roman" w:eastAsia="Times New Roman" w:hAnsi="Times New Roman" w:cs="Times New Roman"/>
+      <w:b/>
+      <w:bCs/>
+      <w:kern w:val="36"/>
+      <w:sz w:val="48"/>
+      <w:szCs w:val="48"/>
+      <w:lang w:eastAsia="pt-BR"/>
+    </w:rPr>
+  </w:style>
+  <w:style w:type="paragraph" w:styleId="Ttulo2">
+    <w:name w:val="heading 2"/>
+    <w:basedOn w:val="Normal"/>
+    <w:next w:val="Normal"/>
+    <w:link w:val="Ttulo2Char"/>
+    <w:uiPriority w:val="9"/>
+    <w:unhideWhenUsed/>
+    <w:qFormat/>
+    <w:rsid w:val="003622AF"/>
+    <w:pPr>
+      <w:keepNext/>
+      <w:keepLines/>
+      <w:spacing w:before="40" w:after="0"/>
+      <w:outlineLvl w:val="1"/>
+    </w:pPr>
+    <w:rPr>
+      <w:rFonts w:asciiTheme="majorHAnsi" w:eastAsiaTheme="majorEastAsia" w:hAnsiTheme="majorHAnsi" w:cstheme="majorBidi"/>
+      <w:color w:val="2F5496" w:themeColor="accent1" w:themeShade="BF"/>
+      <w:sz w:val="26"/>
+      <w:szCs w:val="26"/>
+    </w:rPr>
+  </w:style>
   <w:style w:type="character" w:default="1" w:styleId="Fontepargpadro">
     <w:name w:val="Default Paragraph Font"/>
     <w:uiPriority w:val="1"/>
@@ -1767,7 +4366,6 @@
     <w:name w:val="Hyperlink"/>
     <w:basedOn w:val="Fontepargpadro"/>
     <w:uiPriority w:val="99"/>
-    <w:semiHidden/>
     <w:unhideWhenUsed/>
     <w:rsid w:val="00466353"/>
     <w:rPr>
@@ -1850,6 +4448,109 @@
     <w:pPr>
       <w:ind w:left="720"/>
       <w:contextualSpacing/>
+    </w:pPr>
+  </w:style>
+  <w:style w:type="character" w:styleId="MenoPendente">
+    <w:name w:val="Unresolved Mention"/>
+    <w:basedOn w:val="Fontepargpadro"/>
+    <w:uiPriority w:val="99"/>
+    <w:semiHidden/>
+    <w:unhideWhenUsed/>
+    <w:rsid w:val="00D51A7D"/>
+    <w:rPr>
+      <w:color w:val="605E5C"/>
+      <w:shd w:val="clear" w:color="auto" w:fill="E1DFDD"/>
+    </w:rPr>
+  </w:style>
+  <w:style w:type="character" w:customStyle="1" w:styleId="Ttulo1Char">
+    <w:name w:val="Título 1 Char"/>
+    <w:basedOn w:val="Fontepargpadro"/>
+    <w:link w:val="Ttulo1"/>
+    <w:uiPriority w:val="9"/>
+    <w:rsid w:val="00D51A7D"/>
+    <w:rPr>
+      <w:rFonts w:ascii="Times New Roman" w:eastAsia="Times New Roman" w:hAnsi="Times New Roman" w:cs="Times New Roman"/>
+      <w:b/>
+      <w:bCs/>
+      <w:kern w:val="36"/>
+      <w:sz w:val="48"/>
+      <w:szCs w:val="48"/>
+      <w:lang w:eastAsia="pt-BR"/>
+    </w:rPr>
+  </w:style>
+  <w:style w:type="paragraph" w:styleId="CabealhodoSumrio">
+    <w:name w:val="TOC Heading"/>
+    <w:basedOn w:val="Ttulo1"/>
+    <w:next w:val="Normal"/>
+    <w:uiPriority w:val="39"/>
+    <w:unhideWhenUsed/>
+    <w:qFormat/>
+    <w:rsid w:val="003622AF"/>
+    <w:pPr>
+      <w:keepNext/>
+      <w:keepLines/>
+      <w:spacing w:before="240" w:beforeAutospacing="0" w:after="0" w:afterAutospacing="0" w:line="259" w:lineRule="auto"/>
+      <w:outlineLvl w:val="9"/>
+    </w:pPr>
+    <w:rPr>
+      <w:rFonts w:asciiTheme="majorHAnsi" w:eastAsiaTheme="majorEastAsia" w:hAnsiTheme="majorHAnsi" w:cstheme="majorBidi"/>
+      <w:b w:val="0"/>
+      <w:bCs w:val="0"/>
+      <w:color w:val="2F5496" w:themeColor="accent1" w:themeShade="BF"/>
+      <w:kern w:val="0"/>
+      <w:sz w:val="32"/>
+      <w:szCs w:val="32"/>
+    </w:rPr>
+  </w:style>
+  <w:style w:type="paragraph" w:styleId="Sumrio1">
+    <w:name w:val="toc 1"/>
+    <w:basedOn w:val="Normal"/>
+    <w:next w:val="Normal"/>
+    <w:autoRedefine/>
+    <w:uiPriority w:val="39"/>
+    <w:unhideWhenUsed/>
+    <w:rsid w:val="0040673F"/>
+    <w:pPr>
+      <w:tabs>
+        <w:tab w:val="right" w:leader="dot" w:pos="8494"/>
+      </w:tabs>
+      <w:spacing w:after="100"/>
+      <w:jc w:val="both"/>
+    </w:pPr>
+  </w:style>
+  <w:style w:type="paragraph" w:styleId="SemEspaamento">
+    <w:name w:val="No Spacing"/>
+    <w:uiPriority w:val="1"/>
+    <w:qFormat/>
+    <w:rsid w:val="003622AF"/>
+    <w:pPr>
+      <w:spacing w:after="0" w:line="240" w:lineRule="auto"/>
+    </w:pPr>
+  </w:style>
+  <w:style w:type="character" w:customStyle="1" w:styleId="Ttulo2Char">
+    <w:name w:val="Título 2 Char"/>
+    <w:basedOn w:val="Fontepargpadro"/>
+    <w:link w:val="Ttulo2"/>
+    <w:uiPriority w:val="9"/>
+    <w:rsid w:val="003622AF"/>
+    <w:rPr>
+      <w:rFonts w:asciiTheme="majorHAnsi" w:eastAsiaTheme="majorEastAsia" w:hAnsiTheme="majorHAnsi" w:cstheme="majorBidi"/>
+      <w:color w:val="2F5496" w:themeColor="accent1" w:themeShade="BF"/>
+      <w:sz w:val="26"/>
+      <w:szCs w:val="26"/>
+    </w:rPr>
+  </w:style>
+  <w:style w:type="paragraph" w:styleId="Sumrio2">
+    <w:name w:val="toc 2"/>
+    <w:basedOn w:val="Normal"/>
+    <w:next w:val="Normal"/>
+    <w:autoRedefine/>
+    <w:uiPriority w:val="39"/>
+    <w:unhideWhenUsed/>
+    <w:rsid w:val="003622AF"/>
+    <w:pPr>
+      <w:spacing w:after="100"/>
+      <w:ind w:left="220"/>
     </w:pPr>
   </w:style>
 </w:styles>
@@ -2155,7 +4856,7 @@
 </file>
 
 <file path=customXml/itemProps1.xml><?xml version="1.0" encoding="utf-8"?>
-<ds:datastoreItem xmlns:ds="http://schemas.openxmlformats.org/officeDocument/2006/customXml" ds:itemID="{3BB5A2C5-9D92-4C03-BF0E-FA6EFC667E5C}">
+<ds:datastoreItem xmlns:ds="http://schemas.openxmlformats.org/officeDocument/2006/customXml" ds:itemID="{8A3C4985-A083-4CE5-83CE-BADB199B43D3}">
   <ds:schemaRefs>
     <ds:schemaRef ds:uri="http://schemas.openxmlformats.org/officeDocument/2006/bibliography"/>
   </ds:schemaRefs>

</xml_diff>